<commit_message>
a3-proq: 3 - 've added all designations
</commit_message>
<xml_diff>
--- a/a3-proq.docx
+++ b/a3-proq.docx
@@ -75,7 +75,7 @@
               <mc:AlternateContent>
                 <mc:Choice Requires="wps">
                   <w:drawing>
-                    <wp:anchor distT="0" distB="0" distL="114300" distR="114300" simplePos="0" relativeHeight="251658240" behindDoc="1" locked="0" layoutInCell="1" allowOverlap="1" wp14:anchorId="5D3ED90C" wp14:editId="4F198B4F">
+                    <wp:anchor distT="0" distB="0" distL="114300" distR="114300" simplePos="0" relativeHeight="251658240" behindDoc="1" locked="0" layoutInCell="1" allowOverlap="1" wp14:anchorId="5D3ED90C" wp14:editId="0485AC65">
                       <wp:simplePos x="0" y="0"/>
                       <wp:positionH relativeFrom="page">
                         <wp:posOffset>148680</wp:posOffset>
@@ -356,7 +356,7 @@
                           <pic:cNvPicPr/>
                         </pic:nvPicPr>
                         <pic:blipFill>
-                          <a:blip r:embed="rId5"/>
+                          <a:blip r:embed="rId7"/>
                           <a:stretch>
                             <a:fillRect/>
                           </a:stretch>
@@ -758,7 +758,7 @@
                           <pic:cNvPicPr/>
                         </pic:nvPicPr>
                         <pic:blipFill>
-                          <a:blip r:embed="rId5"/>
+                          <a:blip r:embed="rId7"/>
                           <a:stretch>
                             <a:fillRect/>
                           </a:stretch>
@@ -946,25 +946,61 @@
               <w:rPr>
                 <w:sz w:val="48"/>
               </w:rPr>
-              <w:t>ІК83.</w:t>
+              <w:t>ІК</w:t>
             </w:r>
             <w:r>
               <w:rPr>
                 <w:sz w:val="48"/>
               </w:rPr>
+              <w:t>91</w:t>
+            </w:r>
+            <w:r>
+              <w:rPr>
+                <w:sz w:val="48"/>
+              </w:rPr>
+              <w:t>.</w:t>
+            </w:r>
+            <w:r>
+              <w:rPr>
+                <w:sz w:val="48"/>
+              </w:rPr>
               <w:t>0</w:t>
             </w:r>
+            <w:bookmarkStart w:id="1" w:name="OLE_LINK1"/>
             <w:r>
               <w:rPr>
                 <w:sz w:val="48"/>
-              </w:rPr>
-              <w:t>4</w:t>
-            </w:r>
+                <w:lang w:val="ru-RU"/>
+              </w:rPr>
+              <w:t>31</w:t>
+            </w:r>
+            <w:bookmarkEnd w:id="1"/>
             <w:r>
               <w:rPr>
                 <w:sz w:val="48"/>
               </w:rPr>
-              <w:t>0БАК.003  Д</w:t>
+              <w:t>БАК.</w:t>
+            </w:r>
+            <w:bookmarkStart w:id="2" w:name="OLE_LINK2"/>
+            <w:r>
+              <w:rPr>
+                <w:sz w:val="48"/>
+              </w:rPr>
+              <w:t>00</w:t>
+            </w:r>
+            <w:r>
+              <w:rPr>
+                <w:sz w:val="48"/>
+                <w:lang w:val="ru-RU"/>
+              </w:rPr>
+              <w:t>1</w:t>
+            </w:r>
+            <w:bookmarkEnd w:id="2"/>
+            <w:r>
+              <w:rPr>
+                <w:sz w:val="48"/>
+              </w:rPr>
+              <w:t xml:space="preserve">  Д</w:t>
             </w:r>
             <w:r>
               <w:rPr>
@@ -1405,7 +1441,21 @@
               <w:rPr>
                 <w:sz w:val="28"/>
               </w:rPr>
-              <w:t>Фізична модель бази даних</w:t>
+              <w:t xml:space="preserve">Генеральна схема роботи і </w:t>
+            </w:r>
+            <w:proofErr w:type="spellStart"/>
+            <w:r>
+              <w:rPr>
+                <w:sz w:val="28"/>
+              </w:rPr>
+              <w:t>взаємодіії</w:t>
+            </w:r>
+            <w:proofErr w:type="spellEnd"/>
+            <w:r>
+              <w:rPr>
+                <w:sz w:val="28"/>
+              </w:rPr>
+              <w:t xml:space="preserve"> підпрограм в системі</w:t>
             </w:r>
           </w:p>
         </w:tc>
@@ -1714,6 +1764,19 @@
               <w:pStyle w:val="TableParagraph"/>
             </w:pPr>
           </w:p>
+          <w:p>
+            <w:pPr>
+              <w:pStyle w:val="TableParagraph"/>
+            </w:pPr>
+            <w:r>
+              <w:t>т</w:t>
+            </w:r>
+          </w:p>
+          <w:p>
+            <w:pPr>
+              <w:pStyle w:val="TableParagraph"/>
+            </w:pPr>
+          </w:p>
         </w:tc>
         <w:tc>
           <w:tcPr>
@@ -1865,7 +1928,6 @@
             <w:pPr>
               <w:pStyle w:val="TableParagraph"/>
               <w:spacing w:before="31"/>
-              <w:ind w:left="101"/>
               <w:rPr>
                 <w:rFonts w:ascii="Times" w:hAnsi="Times" w:cs="Times"/>
                 <w:iCs/>
@@ -1873,6 +1935,7 @@
                 <w:szCs w:val="16"/>
               </w:rPr>
             </w:pPr>
+            <w:bookmarkStart w:id="3" w:name="OLE_LINK4"/>
             <w:r>
               <w:rPr>
                 <w:rFonts w:ascii="Times" w:hAnsi="Times" w:cs="Times"/>
@@ -1882,8 +1945,48 @@
                 <w:sz w:val="16"/>
                 <w:szCs w:val="16"/>
               </w:rPr>
-              <w:t>Б.</w:t>
-            </w:r>
+              <w:t xml:space="preserve"> </w:t>
+            </w:r>
+            <w:bookmarkStart w:id="4" w:name="OLE_LINK3"/>
+            <w:bookmarkStart w:id="5" w:name="OLE_LINK5"/>
+            <w:proofErr w:type="spellStart"/>
+            <w:r>
+              <w:rPr>
+                <w:rFonts w:ascii="Times" w:hAnsi="Times" w:cs="Times"/>
+                <w:iCs/>
+                <w:spacing w:val="-3"/>
+                <w:w w:val="105"/>
+                <w:sz w:val="16"/>
+                <w:szCs w:val="16"/>
+              </w:rPr>
+              <w:t>Остапченко</w:t>
+            </w:r>
+            <w:bookmarkEnd w:id="4"/>
+            <w:proofErr w:type="spellEnd"/>
+            <w:r>
+              <w:rPr>
+                <w:rFonts w:ascii="Times" w:hAnsi="Times" w:cs="Times"/>
+                <w:iCs/>
+                <w:spacing w:val="-3"/>
+                <w:w w:val="105"/>
+                <w:sz w:val="16"/>
+                <w:szCs w:val="16"/>
+              </w:rPr>
+              <w:t xml:space="preserve"> Д.О</w:t>
+            </w:r>
+            <w:bookmarkEnd w:id="5"/>
+            <w:r>
+              <w:rPr>
+                <w:rFonts w:ascii="Times" w:hAnsi="Times" w:cs="Times"/>
+                <w:iCs/>
+                <w:spacing w:val="-3"/>
+                <w:w w:val="105"/>
+                <w:sz w:val="16"/>
+                <w:szCs w:val="16"/>
+              </w:rPr>
+              <w:t>.</w:t>
+            </w:r>
+            <w:bookmarkEnd w:id="3"/>
           </w:p>
         </w:tc>
         <w:tc>
@@ -2168,14 +2271,6 @@
                 <w:sz w:val="16"/>
               </w:rPr>
             </w:pPr>
-            <w:r>
-              <w:rPr>
-                <w:rFonts w:ascii="Times" w:hAnsi="Times" w:cs="Times"/>
-                <w:iCs/>
-                <w:sz w:val="16"/>
-              </w:rPr>
-              <w:t>К</w:t>
-            </w:r>
           </w:p>
         </w:tc>
         <w:tc>
@@ -2721,6 +2816,7 @@
               <w:jc w:val="center"/>
               <w:rPr>
                 <w:sz w:val="24"/>
+                <w:lang w:val="ru-RU"/>
               </w:rPr>
             </w:pPr>
             <w:r>
@@ -2746,7 +2842,7 @@
               <w:rPr>
                 <w:sz w:val="24"/>
               </w:rPr>
-              <w:t>83</w:t>
+              <w:t>91</w:t>
             </w:r>
           </w:p>
         </w:tc>
@@ -3399,14 +3495,14 @@
                 </mc:Choice>
                 <mc:Fallback>
                   <w:pict>
-                    <v:shape w14:anchorId="0B9A3144" id="_x0000_s1027" type="#_x0000_t202" style="position:absolute;margin-left:11.7pt;margin-top:5.65pt;width:224.5pt;height:24.35pt;rotation:180;flip:x;z-index:-251656192;visibility:visible;mso-wrap-style:square;mso-width-percent:0;mso-height-percent:0;mso-wrap-distance-left:9pt;mso-wrap-distance-top:0;mso-wrap-distance-right:9pt;mso-wrap-distance-bottom:0;mso-position-horizontal:absolute;mso-position-horizontal-relative:page;mso-position-vertical:absolute;mso-position-vertical-relative:page;mso-width-percent:0;mso-height-percent:0;mso-width-relative:page;mso-height-relative:page;v-text-anchor:top" o:gfxdata="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" filled="f" stroked="f">
+                    <v:shape w14:anchorId="0B9A3144" id="_x0000_s1027" type="#_x0000_t202" style="position:absolute;margin-left:11.7pt;margin-top:5.65pt;width:224.5pt;height:24.35pt;rotation:180;flip:x;z-index:-251656192;visibility:visible;mso-wrap-style:square;mso-width-percent:0;mso-height-percent:0;mso-wrap-distance-left:9pt;mso-wrap-distance-top:0;mso-wrap-distance-right:9pt;mso-wrap-distance-bottom:0;mso-position-horizontal:absolute;mso-position-horizontal-relative:page;mso-position-vertical:absolute;mso-position-vertical-relative:page;mso-width-percent:0;mso-height-percent:0;mso-width-relative:page;mso-height-relative:page;v-text-anchor:top" o:gfxdata="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" filled="f" stroked="f">
                       <v:stroke joinstyle="round"/>
                       <o:lock v:ext="edit" shapetype="t"/>
                       <v:textbox>
                         <w:txbxContent>
                           <w:p>
                             <w:pPr>
-                              <w:pStyle w:val="a5"/>
+                              <w:pStyle w:val="NormalWeb"/>
                               <w:spacing w:before="0" w:beforeAutospacing="0" w:after="0" w:afterAutospacing="0"/>
                               <w:jc w:val="center"/>
                               <w:rPr>
@@ -3475,7 +3571,7 @@
                           </w:p>
                           <w:p>
                             <w:pPr>
-                              <w:pStyle w:val="a5"/>
+                              <w:pStyle w:val="NormalWeb"/>
                               <w:spacing w:before="0" w:beforeAutospacing="0" w:after="0" w:afterAutospacing="0"/>
                               <w:jc w:val="center"/>
                               <w:rPr>
@@ -3577,7 +3673,7 @@
                           <pic:cNvPicPr/>
                         </pic:nvPicPr>
                         <pic:blipFill>
-                          <a:blip r:embed="rId6"/>
+                          <a:blip r:embed="rId8"/>
                           <a:stretch>
                             <a:fillRect/>
                           </a:stretch>
@@ -4130,25 +4226,52 @@
               <w:rPr>
                 <w:sz w:val="48"/>
               </w:rPr>
-              <w:t>ІК83.</w:t>
+              <w:t>ІК</w:t>
             </w:r>
             <w:r>
               <w:rPr>
                 <w:sz w:val="48"/>
+                <w:lang w:val="ru-RU"/>
+              </w:rPr>
+              <w:t>91</w:t>
+            </w:r>
+            <w:r>
+              <w:rPr>
+                <w:sz w:val="48"/>
+              </w:rPr>
+              <w:t>.</w:t>
+            </w:r>
+            <w:r>
+              <w:rPr>
+                <w:sz w:val="48"/>
               </w:rPr>
               <w:t>0</w:t>
             </w:r>
             <w:r>
               <w:rPr>
                 <w:sz w:val="48"/>
-              </w:rPr>
-              <w:t>4</w:t>
+                <w:lang w:val="ru-RU"/>
+              </w:rPr>
+              <w:t>31</w:t>
             </w:r>
             <w:r>
               <w:rPr>
                 <w:sz w:val="48"/>
               </w:rPr>
-              <w:t>0БАК.003  Д2</w:t>
+              <w:t>БАК.0</w:t>
+            </w:r>
+            <w:r>
+              <w:rPr>
+                <w:sz w:val="48"/>
+                <w:lang w:val="ru-RU"/>
+              </w:rPr>
+              <w:t>01</w:t>
+            </w:r>
+            <w:r>
+              <w:rPr>
+                <w:sz w:val="48"/>
+              </w:rPr>
+              <w:t xml:space="preserve">  Д2</w:t>
             </w:r>
           </w:p>
         </w:tc>
@@ -4601,7 +4724,7 @@
                 <w:sz w:val="28"/>
                 <w:lang w:val="ru-RU"/>
               </w:rPr>
-              <w:t>Діаграма</w:t>
+              <w:t>Навігація</w:t>
             </w:r>
             <w:proofErr w:type="spellEnd"/>
             <w:r>
@@ -4611,15 +4734,19 @@
               </w:rPr>
               <w:t xml:space="preserve"> </w:t>
             </w:r>
-            <w:proofErr w:type="spellStart"/>
             <w:r>
               <w:rPr>
                 <w:sz w:val="28"/>
-                <w:lang w:val="ru-RU"/>
-              </w:rPr>
-              <w:t>прецедентів</w:t>
-            </w:r>
-            <w:proofErr w:type="spellEnd"/>
+                <w:lang w:val="en-US"/>
+              </w:rPr>
+              <w:t>iOS</w:t>
+            </w:r>
+            <w:r>
+              <w:rPr>
+                <w:sz w:val="28"/>
+              </w:rPr>
+              <w:t xml:space="preserve"> застосунку</w:t>
+            </w:r>
           </w:p>
         </w:tc>
         <w:tc>
@@ -4913,6 +5040,14 @@
               <w:pStyle w:val="TableParagraph"/>
             </w:pPr>
           </w:p>
+          <w:p>
+            <w:pPr>
+              <w:pStyle w:val="TableParagraph"/>
+            </w:pPr>
+            <w:r>
+              <w:t>т</w:t>
+            </w:r>
+          </w:p>
         </w:tc>
         <w:tc>
           <w:tcPr>
@@ -5070,6 +5205,7 @@
                 <w:sz w:val="16"/>
               </w:rPr>
             </w:pPr>
+            <w:proofErr w:type="spellStart"/>
             <w:r>
               <w:rPr>
                 <w:rFonts w:ascii="Times" w:hAnsi="Times" w:cs="Times"/>
@@ -5079,7 +5215,19 @@
                 <w:sz w:val="16"/>
                 <w:szCs w:val="16"/>
               </w:rPr>
-              <w:t>Б</w:t>
+              <w:t>Остапченко</w:t>
+            </w:r>
+            <w:proofErr w:type="spellEnd"/>
+            <w:r>
+              <w:rPr>
+                <w:rFonts w:ascii="Times" w:hAnsi="Times" w:cs="Times"/>
+                <w:iCs/>
+                <w:spacing w:val="-3"/>
+                <w:w w:val="105"/>
+                <w:sz w:val="16"/>
+                <w:szCs w:val="16"/>
+              </w:rPr>
+              <w:t xml:space="preserve"> Д.О</w:t>
             </w:r>
           </w:p>
         </w:tc>
@@ -5916,6 +6064,7 @@
               <w:jc w:val="center"/>
               <w:rPr>
                 <w:sz w:val="24"/>
+                <w:lang w:val="ru-RU"/>
               </w:rPr>
             </w:pPr>
             <w:r>
@@ -5935,7 +6084,14 @@
               <w:rPr>
                 <w:sz w:val="24"/>
               </w:rPr>
-              <w:t>ІК-83</w:t>
+              <w:t>ІК-</w:t>
+            </w:r>
+            <w:r>
+              <w:rPr>
+                <w:sz w:val="24"/>
+                <w:lang w:val="ru-RU"/>
+              </w:rPr>
+              <w:t>91</w:t>
             </w:r>
           </w:p>
         </w:tc>
@@ -6745,11 +6901,14 @@
               <w:jc w:val="center"/>
             </w:pPr>
             <w:r>
+              <w:rPr>
+                <w:noProof/>
+              </w:rPr>
               <w:drawing>
-                <wp:inline distT="0" distB="0" distL="0" distR="0" wp14:anchorId="0B11109A" wp14:editId="7F113D6E">
-                  <wp:extent cx="10783614" cy="7565310"/>
-                  <wp:effectExtent l="0" t="0" r="0" b="4445"/>
-                  <wp:docPr id="424466037" name="Picture 1"/>
+                <wp:inline distT="0" distB="0" distL="0" distR="0" wp14:anchorId="69099296" wp14:editId="478F5835">
+                  <wp:extent cx="10778849" cy="7488620"/>
+                  <wp:effectExtent l="0" t="0" r="3810" b="4445"/>
+                  <wp:docPr id="179641100" name="Graphic 1"/>
                   <wp:cNvGraphicFramePr>
                     <a:graphicFrameLocks xmlns:a="http://schemas.openxmlformats.org/drawingml/2006/main" noChangeAspect="1"/>
                   </wp:cNvGraphicFramePr>
@@ -6757,11 +6916,20 @@
                     <a:graphicData uri="http://schemas.openxmlformats.org/drawingml/2006/picture">
                       <pic:pic xmlns:pic="http://schemas.openxmlformats.org/drawingml/2006/picture">
                         <pic:nvPicPr>
-                          <pic:cNvPr id="424466037" name=""/>
+                          <pic:cNvPr id="179641100" name="Graphic 179641100"/>
                           <pic:cNvPicPr/>
                         </pic:nvPicPr>
                         <pic:blipFill>
-                          <a:blip r:embed="rId7"/>
+                          <a:blip r:embed="rId9">
+                            <a:extLst>
+                              <a:ext uri="{28A0092B-C50C-407E-A947-70E740481C1C}">
+                                <a14:useLocalDpi xmlns:a14="http://schemas.microsoft.com/office/drawing/2010/main" val="0"/>
+                              </a:ext>
+                              <a:ext uri="{96DAC541-7B7A-43D3-8B79-37D633B846F1}">
+                                <asvg:svgBlip xmlns:asvg="http://schemas.microsoft.com/office/drawing/2016/SVG/main" r:embed="rId10"/>
+                              </a:ext>
+                            </a:extLst>
+                          </a:blip>
                           <a:stretch>
                             <a:fillRect/>
                           </a:stretch>
@@ -6769,7 +6937,7 @@
                         <pic:spPr>
                           <a:xfrm>
                             <a:off x="0" y="0"/>
-                            <a:ext cx="11041809" cy="7746448"/>
+                            <a:ext cx="10808967" cy="7509545"/>
                           </a:xfrm>
                           <a:prstGeom prst="rect">
                             <a:avLst/>
@@ -7324,25 +7492,52 @@
               <w:rPr>
                 <w:sz w:val="48"/>
               </w:rPr>
-              <w:t>ІК83.</w:t>
+              <w:t>ІК</w:t>
             </w:r>
             <w:r>
               <w:rPr>
                 <w:sz w:val="48"/>
+                <w:lang w:val="ru-RU"/>
+              </w:rPr>
+              <w:t>91</w:t>
+            </w:r>
+            <w:r>
+              <w:rPr>
+                <w:sz w:val="48"/>
+              </w:rPr>
+              <w:t>.</w:t>
+            </w:r>
+            <w:r>
+              <w:rPr>
+                <w:sz w:val="48"/>
               </w:rPr>
               <w:t>0</w:t>
             </w:r>
             <w:r>
               <w:rPr>
                 <w:sz w:val="48"/>
-              </w:rPr>
-              <w:t>4</w:t>
+                <w:lang w:val="ru-RU"/>
+              </w:rPr>
+              <w:t>31</w:t>
             </w:r>
             <w:r>
               <w:rPr>
                 <w:sz w:val="48"/>
               </w:rPr>
-              <w:t>0БАК.003  Д</w:t>
+              <w:t>БАК.00</w:t>
+            </w:r>
+            <w:r>
+              <w:rPr>
+                <w:sz w:val="48"/>
+                <w:lang w:val="ru-RU"/>
+              </w:rPr>
+              <w:t>1</w:t>
+            </w:r>
+            <w:r>
+              <w:rPr>
+                <w:sz w:val="48"/>
+              </w:rPr>
+              <w:t xml:space="preserve">  Д</w:t>
             </w:r>
             <w:r>
               <w:rPr>
@@ -7792,28 +7987,13 @@
               <w:jc w:val="center"/>
               <w:rPr>
                 <w:sz w:val="28"/>
-                <w:lang w:val="en-US"/>
               </w:rPr>
             </w:pPr>
             <w:r>
               <w:rPr>
                 <w:sz w:val="28"/>
               </w:rPr>
-              <w:t xml:space="preserve">Діаграма </w:t>
-            </w:r>
-            <w:proofErr w:type="spellStart"/>
-            <w:r>
-              <w:rPr>
-                <w:sz w:val="28"/>
-              </w:rPr>
-              <w:t>бізнеспроцесів</w:t>
-            </w:r>
-            <w:proofErr w:type="spellEnd"/>
-            <w:r>
-              <w:rPr>
-                <w:sz w:val="28"/>
-              </w:rPr>
-              <w:t xml:space="preserve"> BPMN</w:t>
+              <w:t>Сутності БД</w:t>
             </w:r>
           </w:p>
         </w:tc>
@@ -8108,6 +8288,14 @@
               <w:pStyle w:val="TableParagraph"/>
             </w:pPr>
           </w:p>
+          <w:p>
+            <w:pPr>
+              <w:pStyle w:val="TableParagraph"/>
+            </w:pPr>
+            <w:r>
+              <w:t>т</w:t>
+            </w:r>
+          </w:p>
         </w:tc>
         <w:tc>
           <w:tcPr>
@@ -8265,6 +8453,7 @@
                 <w:sz w:val="16"/>
               </w:rPr>
             </w:pPr>
+            <w:proofErr w:type="spellStart"/>
             <w:r>
               <w:rPr>
                 <w:rFonts w:ascii="Times" w:hAnsi="Times" w:cs="Times"/>
@@ -8274,7 +8463,19 @@
                 <w:sz w:val="16"/>
                 <w:szCs w:val="16"/>
               </w:rPr>
-              <w:t>Б</w:t>
+              <w:t>Остапченко</w:t>
+            </w:r>
+            <w:proofErr w:type="spellEnd"/>
+            <w:r>
+              <w:rPr>
+                <w:rFonts w:ascii="Times" w:hAnsi="Times" w:cs="Times"/>
+                <w:iCs/>
+                <w:spacing w:val="-3"/>
+                <w:w w:val="105"/>
+                <w:sz w:val="16"/>
+                <w:szCs w:val="16"/>
+              </w:rPr>
+              <w:t xml:space="preserve"> Д.О</w:t>
             </w:r>
           </w:p>
         </w:tc>
@@ -8559,13 +8760,6 @@
                 <w:sz w:val="16"/>
               </w:rPr>
             </w:pPr>
-            <w:r>
-              <w:rPr>
-                <w:rFonts w:ascii="Times" w:hAnsi="Times" w:cs="Times"/>
-                <w:sz w:val="16"/>
-              </w:rPr>
-              <w:t>К</w:t>
-            </w:r>
           </w:p>
         </w:tc>
         <w:tc>
@@ -9111,6 +9305,7 @@
               <w:jc w:val="center"/>
               <w:rPr>
                 <w:sz w:val="24"/>
+                <w:lang w:val="ru-RU"/>
               </w:rPr>
             </w:pPr>
             <w:r>
@@ -9130,7 +9325,14 @@
               <w:rPr>
                 <w:sz w:val="24"/>
               </w:rPr>
-              <w:t>ІК-83</w:t>
+              <w:t>ІК-</w:t>
+            </w:r>
+            <w:r>
+              <w:rPr>
+                <w:sz w:val="24"/>
+                <w:lang w:val="ru-RU"/>
+              </w:rPr>
+              <w:t>91</w:t>
             </w:r>
           </w:p>
         </w:tc>
@@ -9793,14 +9995,14 @@
                 </mc:Choice>
                 <mc:Fallback>
                   <w:pict>
-                    <v:shape w14:anchorId="020DA5CE" id="_x0000_s1029" type="#_x0000_t202" style="position:absolute;margin-left:11.7pt;margin-top:5.65pt;width:224.5pt;height:24.35pt;rotation:180;flip:x;z-index:-251649024;visibility:visible;mso-wrap-style:square;mso-width-percent:0;mso-height-percent:0;mso-wrap-distance-left:9pt;mso-wrap-distance-top:0;mso-wrap-distance-right:9pt;mso-wrap-distance-bottom:0;mso-position-horizontal:absolute;mso-position-horizontal-relative:page;mso-position-vertical:absolute;mso-position-vertical-relative:page;mso-width-percent:0;mso-height-percent:0;mso-width-relative:page;mso-height-relative:page;v-text-anchor:top" o:gfxdata="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" filled="f" stroked="f">
+                    <v:shape w14:anchorId="020DA5CE" id="_x0000_s1029" type="#_x0000_t202" style="position:absolute;margin-left:11.7pt;margin-top:5.65pt;width:224.5pt;height:24.35pt;rotation:180;flip:x;z-index:-251649024;visibility:visible;mso-wrap-style:square;mso-width-percent:0;mso-height-percent:0;mso-wrap-distance-left:9pt;mso-wrap-distance-top:0;mso-wrap-distance-right:9pt;mso-wrap-distance-bottom:0;mso-position-horizontal:absolute;mso-position-horizontal-relative:page;mso-position-vertical:absolute;mso-position-vertical-relative:page;mso-width-percent:0;mso-height-percent:0;mso-width-relative:page;mso-height-relative:page;v-text-anchor:top" o:gfxdata="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" filled="f" stroked="f">
                       <v:stroke joinstyle="round"/>
                       <o:lock v:ext="edit" shapetype="t"/>
                       <v:textbox>
                         <w:txbxContent>
                           <w:p>
                             <w:pPr>
-                              <w:pStyle w:val="a5"/>
+                              <w:pStyle w:val="NormalWeb"/>
                               <w:spacing w:before="0" w:beforeAutospacing="0" w:after="0" w:afterAutospacing="0"/>
                               <w:jc w:val="center"/>
                               <w:rPr>
@@ -9869,7 +10071,7 @@
                           </w:p>
                           <w:p>
                             <w:pPr>
-                              <w:pStyle w:val="a5"/>
+                              <w:pStyle w:val="NormalWeb"/>
                               <w:spacing w:before="0" w:beforeAutospacing="0" w:after="0" w:afterAutospacing="0"/>
                               <w:jc w:val="center"/>
                               <w:rPr>
@@ -9880,7 +10082,7 @@
                           </w:p>
                           <w:p>
                             <w:pPr>
-                              <w:pStyle w:val="a5"/>
+                              <w:pStyle w:val="NormalWeb"/>
                               <w:spacing w:before="0" w:beforeAutospacing="0" w:after="0" w:afterAutospacing="0"/>
                               <w:jc w:val="center"/>
                               <w:rPr>
@@ -9950,11 +10152,53 @@
           <w:p>
             <w:pPr>
               <w:pStyle w:val="TableParagraph"/>
+              <w:jc w:val="center"/>
               <w:rPr>
                 <w:noProof/>
                 <w:lang w:val="ru-RU" w:eastAsia="ru-RU"/>
               </w:rPr>
             </w:pPr>
+            <w:r>
+              <w:rPr>
+                <w:noProof/>
+                <w:lang w:val="ru-RU" w:eastAsia="ru-RU"/>
+              </w:rPr>
+              <w:drawing>
+                <wp:inline distT="0" distB="0" distL="0" distR="0" wp14:anchorId="447E99AC" wp14:editId="0A63DBA0">
+                  <wp:extent cx="8456038" cy="7346731"/>
+                  <wp:effectExtent l="0" t="0" r="2540" b="0"/>
+                  <wp:docPr id="1492203781" name="Picture 1"/>
+                  <wp:cNvGraphicFramePr>
+                    <a:graphicFrameLocks xmlns:a="http://schemas.openxmlformats.org/drawingml/2006/main" noChangeAspect="1"/>
+                  </wp:cNvGraphicFramePr>
+                  <a:graphic xmlns:a="http://schemas.openxmlformats.org/drawingml/2006/main">
+                    <a:graphicData uri="http://schemas.openxmlformats.org/drawingml/2006/picture">
+                      <pic:pic xmlns:pic="http://schemas.openxmlformats.org/drawingml/2006/picture">
+                        <pic:nvPicPr>
+                          <pic:cNvPr id="1492203781" name=""/>
+                          <pic:cNvPicPr/>
+                        </pic:nvPicPr>
+                        <pic:blipFill>
+                          <a:blip r:embed="rId11"/>
+                          <a:stretch>
+                            <a:fillRect/>
+                          </a:stretch>
+                        </pic:blipFill>
+                        <pic:spPr>
+                          <a:xfrm>
+                            <a:off x="0" y="0"/>
+                            <a:ext cx="8782629" cy="7630478"/>
+                          </a:xfrm>
+                          <a:prstGeom prst="rect">
+                            <a:avLst/>
+                          </a:prstGeom>
+                        </pic:spPr>
+                      </pic:pic>
+                    </a:graphicData>
+                  </a:graphic>
+                </wp:inline>
+              </w:drawing>
+            </w:r>
           </w:p>
           <w:p>
             <w:pPr>
@@ -10506,37 +10750,66 @@
               <w:jc w:val="center"/>
               <w:rPr>
                 <w:sz w:val="48"/>
+                <w:lang w:val="ru-RU"/>
               </w:rPr>
             </w:pPr>
             <w:r>
               <w:rPr>
                 <w:sz w:val="48"/>
               </w:rPr>
-              <w:t>ІК83.</w:t>
+              <w:t>ІК</w:t>
             </w:r>
             <w:r>
               <w:rPr>
                 <w:sz w:val="48"/>
+                <w:lang w:val="ru-RU"/>
+              </w:rPr>
+              <w:t>91</w:t>
+            </w:r>
+            <w:r>
+              <w:rPr>
+                <w:sz w:val="48"/>
+              </w:rPr>
+              <w:t>.</w:t>
+            </w:r>
+            <w:r>
+              <w:rPr>
+                <w:sz w:val="48"/>
               </w:rPr>
               <w:t>0</w:t>
             </w:r>
             <w:r>
               <w:rPr>
                 <w:sz w:val="48"/>
+                <w:lang w:val="ru-RU"/>
+              </w:rPr>
+              <w:t>31</w:t>
+            </w:r>
+            <w:r>
+              <w:rPr>
+                <w:sz w:val="48"/>
+              </w:rPr>
+              <w:t>БАК.00</w:t>
+            </w:r>
+            <w:r>
+              <w:rPr>
+                <w:sz w:val="48"/>
+                <w:lang w:val="ru-RU"/>
+              </w:rPr>
+              <w:t>1</w:t>
+            </w:r>
+            <w:r>
+              <w:rPr>
+                <w:sz w:val="48"/>
+              </w:rPr>
+              <w:t xml:space="preserve">  Д</w:t>
+            </w:r>
+            <w:r>
+              <w:rPr>
+                <w:sz w:val="48"/>
+                <w:lang w:val="ru-RU"/>
               </w:rPr>
               <w:t>4</w:t>
-            </w:r>
-            <w:r>
-              <w:rPr>
-                <w:sz w:val="48"/>
-              </w:rPr>
-              <w:t>0БАК.003  Д</w:t>
-            </w:r>
-            <w:r>
-              <w:rPr>
-                <w:sz w:val="48"/>
-              </w:rPr>
-              <w:t>3</w:t>
             </w:r>
           </w:p>
         </w:tc>
@@ -10980,28 +11253,13 @@
               <w:jc w:val="center"/>
               <w:rPr>
                 <w:sz w:val="28"/>
-                <w:lang w:val="en-US"/>
               </w:rPr>
             </w:pPr>
             <w:r>
               <w:rPr>
                 <w:sz w:val="28"/>
               </w:rPr>
-              <w:t xml:space="preserve">Діаграма </w:t>
-            </w:r>
-            <w:proofErr w:type="spellStart"/>
-            <w:r>
-              <w:rPr>
-                <w:sz w:val="28"/>
-              </w:rPr>
-              <w:t>бізнеспроцесів</w:t>
-            </w:r>
-            <w:proofErr w:type="spellEnd"/>
-            <w:r>
-              <w:rPr>
-                <w:sz w:val="28"/>
-              </w:rPr>
-              <w:t xml:space="preserve"> BPMN</w:t>
+              <w:t>Весь інтерфейс системи</w:t>
             </w:r>
           </w:p>
         </w:tc>
@@ -11296,6 +11554,14 @@
               <w:pStyle w:val="TableParagraph"/>
             </w:pPr>
           </w:p>
+          <w:p>
+            <w:pPr>
+              <w:pStyle w:val="TableParagraph"/>
+            </w:pPr>
+            <w:r>
+              <w:t>т</w:t>
+            </w:r>
+          </w:p>
         </w:tc>
         <w:tc>
           <w:tcPr>
@@ -11453,6 +11719,7 @@
                 <w:sz w:val="16"/>
               </w:rPr>
             </w:pPr>
+            <w:proofErr w:type="spellStart"/>
             <w:r>
               <w:rPr>
                 <w:rFonts w:ascii="Times" w:hAnsi="Times" w:cs="Times"/>
@@ -11462,7 +11729,19 @@
                 <w:sz w:val="16"/>
                 <w:szCs w:val="16"/>
               </w:rPr>
-              <w:t>Б</w:t>
+              <w:t>Остапченко</w:t>
+            </w:r>
+            <w:proofErr w:type="spellEnd"/>
+            <w:r>
+              <w:rPr>
+                <w:rFonts w:ascii="Times" w:hAnsi="Times" w:cs="Times"/>
+                <w:iCs/>
+                <w:spacing w:val="-3"/>
+                <w:w w:val="105"/>
+                <w:sz w:val="16"/>
+                <w:szCs w:val="16"/>
+              </w:rPr>
+              <w:t xml:space="preserve"> Д.О</w:t>
             </w:r>
           </w:p>
         </w:tc>
@@ -11747,13 +12026,6 @@
                 <w:sz w:val="16"/>
               </w:rPr>
             </w:pPr>
-            <w:r>
-              <w:rPr>
-                <w:rFonts w:ascii="Times" w:hAnsi="Times" w:cs="Times"/>
-                <w:sz w:val="16"/>
-              </w:rPr>
-              <w:t>К</w:t>
-            </w:r>
           </w:p>
         </w:tc>
         <w:tc>
@@ -12299,6 +12571,7 @@
               <w:jc w:val="center"/>
               <w:rPr>
                 <w:sz w:val="24"/>
+                <w:lang w:val="ru-RU"/>
               </w:rPr>
             </w:pPr>
             <w:r>
@@ -12318,7 +12591,14 @@
               <w:rPr>
                 <w:sz w:val="24"/>
               </w:rPr>
-              <w:t>ІК-83</w:t>
+              <w:t>ІК-</w:t>
+            </w:r>
+            <w:r>
+              <w:rPr>
+                <w:sz w:val="24"/>
+                <w:lang w:val="ru-RU"/>
+              </w:rPr>
+              <w:t>91</w:t>
             </w:r>
           </w:p>
         </w:tc>
@@ -12744,6 +13024,44 @@
     </w:sectPr>
   </w:body>
 </w:document>
+</file>
+
+<file path=word/endnotes.xml><?xml version="1.0" encoding="utf-8"?>
+<w:endnotes xmlns:wpc="http://schemas.microsoft.com/office/word/2010/wordprocessingCanvas" xmlns:cx="http://schemas.microsoft.com/office/drawing/2014/chartex" xmlns:cx1="http://schemas.microsoft.com/office/drawing/2015/9/8/chartex" xmlns:cx2="http://schemas.microsoft.com/office/drawing/2015/10/21/chartex" xmlns:cx3="http://schemas.microsoft.com/office/drawing/2016/5/9/chartex" xmlns:cx4="http://schemas.microsoft.com/office/drawing/2016/5/10/chartex" xmlns:cx5="http://schemas.microsoft.com/office/drawing/2016/5/11/chartex" xmlns:cx6="http://schemas.microsoft.com/office/drawing/2016/5/12/chartex" xmlns:cx7="http://schemas.microsoft.com/office/drawing/2016/5/13/chartex" xmlns:cx8="http://schemas.microsoft.com/office/drawing/2016/5/14/chartex" xmlns:mc="http://schemas.openxmlformats.org/markup-compatibility/2006" xmlns:aink="http://schemas.microsoft.com/office/drawing/2016/ink" xmlns:am3d="http://schemas.microsoft.com/office/drawing/2017/model3d" xmlns:o="urn:schemas-microsoft-com:office:office" xmlns:oel="http://schemas.microsoft.com/office/2019/extlst" xmlns:r="http://schemas.openxmlformats.org/officeDocument/2006/relationships" xmlns:m="http://schemas.openxmlformats.org/officeDocument/2006/math" xmlns:v="urn:schemas-microsoft-com:vml" xmlns:wp14="http://schemas.microsoft.com/office/word/2010/wordprocessingDrawing" xmlns:wp="http://schemas.openxmlformats.org/drawingml/2006/wordprocessingDrawing" xmlns:w10="urn:schemas-microsoft-com:office:word" xmlns:w="http://schemas.openxmlformats.org/wordprocessingml/2006/main" xmlns:w14="http://schemas.microsoft.com/office/word/2010/wordml" xmlns:w15="http://schemas.microsoft.com/office/word/2012/wordml" xmlns:w16cex="http://schemas.microsoft.com/office/word/2018/wordml/cex" xmlns:w16cid="http://schemas.microsoft.com/office/word/2016/wordml/cid" xmlns:w16="http://schemas.microsoft.com/office/word/2018/wordml" xmlns:w16du="http://schemas.microsoft.com/office/word/2023/wordml/word16du" xmlns:w16sdtdh="http://schemas.microsoft.com/office/word/2020/wordml/sdtdatahash" xmlns:w16se="http://schemas.microsoft.com/office/word/2015/wordml/symex" xmlns:wpg="http://schemas.microsoft.com/office/word/2010/wordprocessingGroup" xmlns:wpi="http://schemas.microsoft.com/office/word/2010/wordprocessingInk" xmlns:wne="http://schemas.microsoft.com/office/word/2006/wordml" xmlns:wps="http://schemas.microsoft.com/office/word/2010/wordprocessingShape" mc:Ignorable="w14 w15 w16se w16cid w16 w16cex w16sdtdh wp14">
+  <w:endnote w:type="separator" w:id="-1">
+    <w:p>
+      <w:r>
+        <w:separator/>
+      </w:r>
+    </w:p>
+  </w:endnote>
+  <w:endnote w:type="continuationSeparator" w:id="0">
+    <w:p>
+      <w:r>
+        <w:continuationSeparator/>
+      </w:r>
+    </w:p>
+  </w:endnote>
+</w:endnotes>
+</file>
+
+<file path=word/footnotes.xml><?xml version="1.0" encoding="utf-8"?>
+<w:footnotes xmlns:wpc="http://schemas.microsoft.com/office/word/2010/wordprocessingCanvas" xmlns:cx="http://schemas.microsoft.com/office/drawing/2014/chartex" xmlns:cx1="http://schemas.microsoft.com/office/drawing/2015/9/8/chartex" xmlns:cx2="http://schemas.microsoft.com/office/drawing/2015/10/21/chartex" xmlns:cx3="http://schemas.microsoft.com/office/drawing/2016/5/9/chartex" xmlns:cx4="http://schemas.microsoft.com/office/drawing/2016/5/10/chartex" xmlns:cx5="http://schemas.microsoft.com/office/drawing/2016/5/11/chartex" xmlns:cx6="http://schemas.microsoft.com/office/drawing/2016/5/12/chartex" xmlns:cx7="http://schemas.microsoft.com/office/drawing/2016/5/13/chartex" xmlns:cx8="http://schemas.microsoft.com/office/drawing/2016/5/14/chartex" xmlns:mc="http://schemas.openxmlformats.org/markup-compatibility/2006" xmlns:aink="http://schemas.microsoft.com/office/drawing/2016/ink" xmlns:am3d="http://schemas.microsoft.com/office/drawing/2017/model3d" xmlns:o="urn:schemas-microsoft-com:office:office" xmlns:oel="http://schemas.microsoft.com/office/2019/extlst" xmlns:r="http://schemas.openxmlformats.org/officeDocument/2006/relationships" xmlns:m="http://schemas.openxmlformats.org/officeDocument/2006/math" xmlns:v="urn:schemas-microsoft-com:vml" xmlns:wp14="http://schemas.microsoft.com/office/word/2010/wordprocessingDrawing" xmlns:wp="http://schemas.openxmlformats.org/drawingml/2006/wordprocessingDrawing" xmlns:w10="urn:schemas-microsoft-com:office:word" xmlns:w="http://schemas.openxmlformats.org/wordprocessingml/2006/main" xmlns:w14="http://schemas.microsoft.com/office/word/2010/wordml" xmlns:w15="http://schemas.microsoft.com/office/word/2012/wordml" xmlns:w16cex="http://schemas.microsoft.com/office/word/2018/wordml/cex" xmlns:w16cid="http://schemas.microsoft.com/office/word/2016/wordml/cid" xmlns:w16="http://schemas.microsoft.com/office/word/2018/wordml" xmlns:w16du="http://schemas.microsoft.com/office/word/2023/wordml/word16du" xmlns:w16sdtdh="http://schemas.microsoft.com/office/word/2020/wordml/sdtdatahash" xmlns:w16se="http://schemas.microsoft.com/office/word/2015/wordml/symex" xmlns:wpg="http://schemas.microsoft.com/office/word/2010/wordprocessingGroup" xmlns:wpi="http://schemas.microsoft.com/office/word/2010/wordprocessingInk" xmlns:wne="http://schemas.microsoft.com/office/word/2006/wordml" xmlns:wps="http://schemas.microsoft.com/office/word/2010/wordprocessingShape" mc:Ignorable="w14 w15 w16se w16cid w16 w16cex w16sdtdh wp14">
+  <w:footnote w:type="separator" w:id="-1">
+    <w:p>
+      <w:r>
+        <w:separator/>
+      </w:r>
+    </w:p>
+  </w:footnote>
+  <w:footnote w:type="continuationSeparator" w:id="0">
+    <w:p>
+      <w:r>
+        <w:continuationSeparator/>
+      </w:r>
+    </w:p>
+  </w:footnote>
+</w:footnotes>
 </file>
 
 <file path=word/numbering.xml><?xml version="1.0" encoding="utf-8"?>
@@ -17255,6 +17573,56 @@
       <w:iCs/>
     </w:rPr>
   </w:style>
+  <w:style w:type="paragraph" w:styleId="Header">
+    <w:name w:val="header"/>
+    <w:basedOn w:val="Normal"/>
+    <w:link w:val="HeaderChar"/>
+    <w:uiPriority w:val="99"/>
+    <w:unhideWhenUsed/>
+    <w:rsid w:val="00894A04"/>
+    <w:pPr>
+      <w:tabs>
+        <w:tab w:val="center" w:pos="4513"/>
+        <w:tab w:val="right" w:pos="9026"/>
+      </w:tabs>
+    </w:pPr>
+  </w:style>
+  <w:style w:type="character" w:customStyle="1" w:styleId="HeaderChar">
+    <w:name w:val="Header Char"/>
+    <w:basedOn w:val="DefaultParagraphFont"/>
+    <w:link w:val="Header"/>
+    <w:uiPriority w:val="99"/>
+    <w:rsid w:val="00894A04"/>
+    <w:rPr>
+      <w:rFonts w:ascii="Times New Roman" w:eastAsia="Times New Roman" w:hAnsi="Times New Roman" w:cs="Times New Roman"/>
+      <w:lang w:val="uk-UA"/>
+    </w:rPr>
+  </w:style>
+  <w:style w:type="paragraph" w:styleId="Footer">
+    <w:name w:val="footer"/>
+    <w:basedOn w:val="Normal"/>
+    <w:link w:val="FooterChar"/>
+    <w:uiPriority w:val="99"/>
+    <w:unhideWhenUsed/>
+    <w:rsid w:val="00894A04"/>
+    <w:pPr>
+      <w:tabs>
+        <w:tab w:val="center" w:pos="4513"/>
+        <w:tab w:val="right" w:pos="9026"/>
+      </w:tabs>
+    </w:pPr>
+  </w:style>
+  <w:style w:type="character" w:customStyle="1" w:styleId="FooterChar">
+    <w:name w:val="Footer Char"/>
+    <w:basedOn w:val="DefaultParagraphFont"/>
+    <w:link w:val="Footer"/>
+    <w:uiPriority w:val="99"/>
+    <w:rsid w:val="00894A04"/>
+    <w:rPr>
+      <w:rFonts w:ascii="Times New Roman" w:eastAsia="Times New Roman" w:hAnsi="Times New Roman" w:cs="Times New Roman"/>
+      <w:lang w:val="uk-UA"/>
+    </w:rPr>
+  </w:style>
 </w:styles>
 </file>
 

</xml_diff>

<commit_message>
a3: 2.2 - add schemes
</commit_message>
<xml_diff>
--- a/a3-proq.docx
+++ b/a3-proq.docx
@@ -337,6 +337,9 @@
               <w:jc w:val="center"/>
             </w:pPr>
             <w:r>
+              <w:rPr>
+                <w:noProof/>
+              </w:rPr>
               <w:drawing>
                 <wp:inline distT="0" distB="0" distL="0" distR="0" wp14:anchorId="4033C1E1" wp14:editId="6B9FC950">
                   <wp:extent cx="13996035" cy="6043295"/>
@@ -3657,6 +3660,9 @@
               <w:jc w:val="center"/>
             </w:pPr>
             <w:r>
+              <w:rPr>
+                <w:noProof/>
+              </w:rPr>
               <w:drawing>
                 <wp:inline distT="0" distB="0" distL="0" distR="0" wp14:anchorId="7EEF9395" wp14:editId="47FDB111">
                   <wp:extent cx="13996035" cy="7457440"/>
@@ -6906,10 +6912,13 @@
               <w:jc w:val="center"/>
             </w:pPr>
             <w:r>
+              <w:rPr>
+                <w:noProof/>
+              </w:rPr>
               <w:drawing>
-                <wp:inline distT="0" distB="0" distL="0" distR="0" wp14:anchorId="0C6ED38D" wp14:editId="557A6E12">
-                  <wp:extent cx="12608560" cy="10547350"/>
-                  <wp:effectExtent l="0" t="0" r="0" b="1270"/>
+                <wp:inline distT="0" distB="0" distL="0" distR="0" wp14:anchorId="0C6ED38D" wp14:editId="50FE160F">
+                  <wp:extent cx="8813800" cy="7372946"/>
+                  <wp:effectExtent l="0" t="0" r="0" b="6350"/>
                   <wp:docPr id="980786420" name="Picture 1"/>
                   <wp:cNvGraphicFramePr>
                     <a:graphicFrameLocks xmlns:a="http://schemas.openxmlformats.org/drawingml/2006/main" noChangeAspect="1"/>
@@ -6930,7 +6939,7 @@
                         <pic:spPr>
                           <a:xfrm>
                             <a:off x="0" y="0"/>
-                            <a:ext cx="12608560" cy="10547350"/>
+                            <a:ext cx="8819705" cy="7377885"/>
                           </a:xfrm>
                           <a:prstGeom prst="rect">
                             <a:avLst/>
@@ -7261,7 +7270,6 @@
                 <w:rFonts w:ascii="Microsoft Sans Serif" w:hAnsi="Microsoft Sans Serif"/>
                 <w:sz w:val="16"/>
               </w:rPr>
-              <w:lastRenderedPageBreak/>
               <w:t>Підпис</w:t>
             </w:r>
             <w:r>
@@ -10163,6 +10171,3243 @@
           <w:p>
             <w:pPr>
               <w:pStyle w:val="TableParagraph"/>
+              <w:jc w:val="center"/>
+            </w:pPr>
+            <w:r>
+              <w:drawing>
+                <wp:inline distT="0" distB="0" distL="0" distR="0" wp14:anchorId="34B8A914" wp14:editId="44085873">
+                  <wp:extent cx="5806228" cy="7276952"/>
+                  <wp:effectExtent l="0" t="0" r="0" b="635"/>
+                  <wp:docPr id="1244865752" name="Picture 1"/>
+                  <wp:cNvGraphicFramePr>
+                    <a:graphicFrameLocks xmlns:a="http://schemas.openxmlformats.org/drawingml/2006/main" noChangeAspect="1"/>
+                  </wp:cNvGraphicFramePr>
+                  <a:graphic xmlns:a="http://schemas.openxmlformats.org/drawingml/2006/main">
+                    <a:graphicData uri="http://schemas.openxmlformats.org/drawingml/2006/picture">
+                      <pic:pic xmlns:pic="http://schemas.openxmlformats.org/drawingml/2006/picture">
+                        <pic:nvPicPr>
+                          <pic:cNvPr id="1244865752" name=""/>
+                          <pic:cNvPicPr/>
+                        </pic:nvPicPr>
+                        <pic:blipFill>
+                          <a:blip r:embed="rId11"/>
+                          <a:stretch>
+                            <a:fillRect/>
+                          </a:stretch>
+                        </pic:blipFill>
+                        <pic:spPr>
+                          <a:xfrm>
+                            <a:off x="0" y="0"/>
+                            <a:ext cx="5838234" cy="7317066"/>
+                          </a:xfrm>
+                          <a:prstGeom prst="rect">
+                            <a:avLst/>
+                          </a:prstGeom>
+                        </pic:spPr>
+                      </pic:pic>
+                    </a:graphicData>
+                  </a:graphic>
+                </wp:inline>
+              </w:drawing>
+            </w:r>
+          </w:p>
+        </w:tc>
+      </w:tr>
+      <w:tr>
+        <w:trPr>
+          <w:trHeight w:val="2008"/>
+        </w:trPr>
+        <w:tc>
+          <w:tcPr>
+            <w:tcW w:w="292" w:type="dxa"/>
+            <w:textDirection w:val="btLr"/>
+          </w:tcPr>
+          <w:p>
+            <w:pPr>
+              <w:pStyle w:val="TableParagraph"/>
+              <w:spacing w:before="46" w:line="180" w:lineRule="exact"/>
+              <w:ind w:left="522"/>
+              <w:rPr>
+                <w:rFonts w:ascii="Microsoft Sans Serif" w:hAnsi="Microsoft Sans Serif"/>
+                <w:sz w:val="16"/>
+              </w:rPr>
+            </w:pPr>
+            <w:r>
+              <w:rPr>
+                <w:rFonts w:ascii="Microsoft Sans Serif" w:hAnsi="Microsoft Sans Serif"/>
+                <w:sz w:val="16"/>
+              </w:rPr>
+              <w:t>Підпис</w:t>
+            </w:r>
+            <w:r>
+              <w:rPr>
+                <w:rFonts w:ascii="Microsoft Sans Serif" w:hAnsi="Microsoft Sans Serif"/>
+                <w:spacing w:val="17"/>
+                <w:sz w:val="16"/>
+              </w:rPr>
+              <w:t xml:space="preserve"> </w:t>
+            </w:r>
+            <w:r>
+              <w:rPr>
+                <w:rFonts w:ascii="Microsoft Sans Serif" w:hAnsi="Microsoft Sans Serif"/>
+                <w:sz w:val="16"/>
+              </w:rPr>
+              <w:t>і</w:t>
+            </w:r>
+            <w:r>
+              <w:rPr>
+                <w:rFonts w:ascii="Microsoft Sans Serif" w:hAnsi="Microsoft Sans Serif"/>
+                <w:spacing w:val="19"/>
+                <w:sz w:val="16"/>
+              </w:rPr>
+              <w:t xml:space="preserve"> </w:t>
+            </w:r>
+            <w:r>
+              <w:rPr>
+                <w:rFonts w:ascii="Microsoft Sans Serif" w:hAnsi="Microsoft Sans Serif"/>
+                <w:sz w:val="16"/>
+              </w:rPr>
+              <w:t>дата</w:t>
+            </w:r>
+          </w:p>
+        </w:tc>
+        <w:tc>
+          <w:tcPr>
+            <w:tcW w:w="401" w:type="dxa"/>
+          </w:tcPr>
+          <w:p>
+            <w:pPr>
+              <w:pStyle w:val="TableParagraph"/>
+            </w:pPr>
+          </w:p>
+        </w:tc>
+        <w:tc>
+          <w:tcPr>
+            <w:tcW w:w="22086" w:type="dxa"/>
+            <w:gridSpan w:val="14"/>
+            <w:vMerge/>
+            <w:tcBorders>
+              <w:top w:val="nil"/>
+              <w:bottom w:val="nil"/>
+            </w:tcBorders>
+          </w:tcPr>
+          <w:p>
+            <w:pPr>
+              <w:rPr>
+                <w:sz w:val="2"/>
+                <w:szCs w:val="2"/>
+              </w:rPr>
+            </w:pPr>
+          </w:p>
+        </w:tc>
+      </w:tr>
+      <w:tr>
+        <w:trPr>
+          <w:trHeight w:val="1429"/>
+        </w:trPr>
+        <w:tc>
+          <w:tcPr>
+            <w:tcW w:w="292" w:type="dxa"/>
+            <w:textDirection w:val="btLr"/>
+          </w:tcPr>
+          <w:p>
+            <w:pPr>
+              <w:pStyle w:val="TableParagraph"/>
+              <w:spacing w:before="46" w:line="180" w:lineRule="exact"/>
+              <w:ind w:left="250"/>
+              <w:rPr>
+                <w:rFonts w:ascii="Microsoft Sans Serif" w:hAnsi="Microsoft Sans Serif"/>
+                <w:sz w:val="16"/>
+              </w:rPr>
+            </w:pPr>
+            <w:proofErr w:type="spellStart"/>
+            <w:r>
+              <w:rPr>
+                <w:rFonts w:ascii="Microsoft Sans Serif" w:hAnsi="Microsoft Sans Serif"/>
+                <w:w w:val="105"/>
+                <w:sz w:val="16"/>
+              </w:rPr>
+              <w:t>Інв</w:t>
+            </w:r>
+            <w:proofErr w:type="spellEnd"/>
+            <w:r>
+              <w:rPr>
+                <w:rFonts w:ascii="Microsoft Sans Serif" w:hAnsi="Microsoft Sans Serif"/>
+                <w:w w:val="105"/>
+                <w:sz w:val="16"/>
+              </w:rPr>
+              <w:t xml:space="preserve">.    </w:t>
+            </w:r>
+            <w:r>
+              <w:rPr>
+                <w:rFonts w:ascii="Microsoft Sans Serif" w:hAnsi="Microsoft Sans Serif"/>
+                <w:spacing w:val="4"/>
+                <w:w w:val="105"/>
+                <w:sz w:val="16"/>
+              </w:rPr>
+              <w:t xml:space="preserve"> </w:t>
+            </w:r>
+            <w:proofErr w:type="spellStart"/>
+            <w:r>
+              <w:rPr>
+                <w:rFonts w:ascii="Microsoft Sans Serif" w:hAnsi="Microsoft Sans Serif"/>
+                <w:w w:val="105"/>
+                <w:sz w:val="16"/>
+              </w:rPr>
+              <w:t>дубл</w:t>
+            </w:r>
+            <w:proofErr w:type="spellEnd"/>
+            <w:r>
+              <w:rPr>
+                <w:rFonts w:ascii="Microsoft Sans Serif" w:hAnsi="Microsoft Sans Serif"/>
+                <w:w w:val="105"/>
+                <w:sz w:val="16"/>
+              </w:rPr>
+              <w:t>.</w:t>
+            </w:r>
+          </w:p>
+        </w:tc>
+        <w:tc>
+          <w:tcPr>
+            <w:tcW w:w="401" w:type="dxa"/>
+          </w:tcPr>
+          <w:p>
+            <w:pPr>
+              <w:pStyle w:val="TableParagraph"/>
+            </w:pPr>
+          </w:p>
+        </w:tc>
+        <w:tc>
+          <w:tcPr>
+            <w:tcW w:w="22086" w:type="dxa"/>
+            <w:gridSpan w:val="14"/>
+            <w:vMerge/>
+            <w:tcBorders>
+              <w:top w:val="nil"/>
+              <w:bottom w:val="nil"/>
+            </w:tcBorders>
+          </w:tcPr>
+          <w:p>
+            <w:pPr>
+              <w:rPr>
+                <w:sz w:val="2"/>
+                <w:szCs w:val="2"/>
+              </w:rPr>
+            </w:pPr>
+          </w:p>
+        </w:tc>
+      </w:tr>
+      <w:tr>
+        <w:trPr>
+          <w:trHeight w:val="1423"/>
+        </w:trPr>
+        <w:tc>
+          <w:tcPr>
+            <w:tcW w:w="292" w:type="dxa"/>
+            <w:textDirection w:val="btLr"/>
+          </w:tcPr>
+          <w:p>
+            <w:pPr>
+              <w:pStyle w:val="TableParagraph"/>
+              <w:spacing w:before="46" w:line="180" w:lineRule="exact"/>
+              <w:ind w:left="243"/>
+              <w:rPr>
+                <w:rFonts w:ascii="Microsoft Sans Serif" w:hAnsi="Microsoft Sans Serif"/>
+                <w:sz w:val="16"/>
+              </w:rPr>
+            </w:pPr>
+            <w:proofErr w:type="spellStart"/>
+            <w:r>
+              <w:rPr>
+                <w:rFonts w:ascii="Microsoft Sans Serif" w:hAnsi="Microsoft Sans Serif"/>
+                <w:sz w:val="16"/>
+              </w:rPr>
+              <w:t>Взам</w:t>
+            </w:r>
+            <w:proofErr w:type="spellEnd"/>
+            <w:r>
+              <w:rPr>
+                <w:rFonts w:ascii="Microsoft Sans Serif" w:hAnsi="Microsoft Sans Serif"/>
+                <w:sz w:val="16"/>
+              </w:rPr>
+              <w:t>.</w:t>
+            </w:r>
+            <w:r>
+              <w:rPr>
+                <w:rFonts w:ascii="Microsoft Sans Serif" w:hAnsi="Microsoft Sans Serif"/>
+                <w:spacing w:val="13"/>
+                <w:sz w:val="16"/>
+              </w:rPr>
+              <w:t xml:space="preserve"> </w:t>
+            </w:r>
+            <w:proofErr w:type="spellStart"/>
+            <w:r>
+              <w:rPr>
+                <w:rFonts w:ascii="Microsoft Sans Serif" w:hAnsi="Microsoft Sans Serif"/>
+                <w:sz w:val="16"/>
+              </w:rPr>
+              <w:t>інв</w:t>
+            </w:r>
+            <w:proofErr w:type="spellEnd"/>
+            <w:r>
+              <w:rPr>
+                <w:rFonts w:ascii="Microsoft Sans Serif" w:hAnsi="Microsoft Sans Serif"/>
+                <w:sz w:val="16"/>
+              </w:rPr>
+              <w:t>.</w:t>
+            </w:r>
+            <w:r>
+              <w:rPr>
+                <w:rFonts w:ascii="Microsoft Sans Serif" w:hAnsi="Microsoft Sans Serif"/>
+                <w:spacing w:val="5"/>
+                <w:sz w:val="16"/>
+              </w:rPr>
+              <w:t xml:space="preserve"> </w:t>
+            </w:r>
+            <w:r>
+              <w:rPr>
+                <w:rFonts w:ascii="Microsoft Sans Serif" w:hAnsi="Microsoft Sans Serif"/>
+                <w:w w:val="416"/>
+                <w:sz w:val="16"/>
+              </w:rPr>
+              <w:t xml:space="preserve"> </w:t>
+            </w:r>
+          </w:p>
+        </w:tc>
+        <w:tc>
+          <w:tcPr>
+            <w:tcW w:w="401" w:type="dxa"/>
+          </w:tcPr>
+          <w:p>
+            <w:pPr>
+              <w:pStyle w:val="TableParagraph"/>
+            </w:pPr>
+          </w:p>
+        </w:tc>
+        <w:tc>
+          <w:tcPr>
+            <w:tcW w:w="22086" w:type="dxa"/>
+            <w:gridSpan w:val="14"/>
+            <w:vMerge/>
+            <w:tcBorders>
+              <w:top w:val="nil"/>
+              <w:bottom w:val="nil"/>
+            </w:tcBorders>
+          </w:tcPr>
+          <w:p>
+            <w:pPr>
+              <w:rPr>
+                <w:sz w:val="2"/>
+                <w:szCs w:val="2"/>
+              </w:rPr>
+            </w:pPr>
+          </w:p>
+        </w:tc>
+      </w:tr>
+      <w:tr>
+        <w:trPr>
+          <w:trHeight w:val="235"/>
+        </w:trPr>
+        <w:tc>
+          <w:tcPr>
+            <w:tcW w:w="292" w:type="dxa"/>
+            <w:vMerge w:val="restart"/>
+            <w:textDirection w:val="btLr"/>
+          </w:tcPr>
+          <w:p>
+            <w:pPr>
+              <w:pStyle w:val="TableParagraph"/>
+              <w:spacing w:before="46" w:line="180" w:lineRule="exact"/>
+              <w:ind w:left="512"/>
+              <w:rPr>
+                <w:rFonts w:ascii="Microsoft Sans Serif" w:hAnsi="Microsoft Sans Serif"/>
+                <w:sz w:val="16"/>
+              </w:rPr>
+            </w:pPr>
+            <w:r>
+              <w:rPr>
+                <w:rFonts w:ascii="Microsoft Sans Serif" w:hAnsi="Microsoft Sans Serif"/>
+                <w:sz w:val="16"/>
+              </w:rPr>
+              <w:t>Підпис</w:t>
+            </w:r>
+            <w:r>
+              <w:rPr>
+                <w:rFonts w:ascii="Microsoft Sans Serif" w:hAnsi="Microsoft Sans Serif"/>
+                <w:spacing w:val="17"/>
+                <w:sz w:val="16"/>
+              </w:rPr>
+              <w:t xml:space="preserve"> </w:t>
+            </w:r>
+            <w:r>
+              <w:rPr>
+                <w:rFonts w:ascii="Microsoft Sans Serif" w:hAnsi="Microsoft Sans Serif"/>
+                <w:sz w:val="16"/>
+              </w:rPr>
+              <w:t>і</w:t>
+            </w:r>
+            <w:r>
+              <w:rPr>
+                <w:rFonts w:ascii="Microsoft Sans Serif" w:hAnsi="Microsoft Sans Serif"/>
+                <w:spacing w:val="19"/>
+                <w:sz w:val="16"/>
+              </w:rPr>
+              <w:t xml:space="preserve"> </w:t>
+            </w:r>
+            <w:r>
+              <w:rPr>
+                <w:rFonts w:ascii="Microsoft Sans Serif" w:hAnsi="Microsoft Sans Serif"/>
+                <w:sz w:val="16"/>
+              </w:rPr>
+              <w:t>дата</w:t>
+            </w:r>
+          </w:p>
+        </w:tc>
+        <w:tc>
+          <w:tcPr>
+            <w:tcW w:w="401" w:type="dxa"/>
+            <w:vMerge w:val="restart"/>
+          </w:tcPr>
+          <w:p>
+            <w:pPr>
+              <w:pStyle w:val="TableParagraph"/>
+            </w:pPr>
+          </w:p>
+        </w:tc>
+        <w:tc>
+          <w:tcPr>
+            <w:tcW w:w="22086" w:type="dxa"/>
+            <w:gridSpan w:val="14"/>
+            <w:vMerge/>
+            <w:tcBorders>
+              <w:top w:val="nil"/>
+              <w:bottom w:val="nil"/>
+            </w:tcBorders>
+          </w:tcPr>
+          <w:p>
+            <w:pPr>
+              <w:rPr>
+                <w:sz w:val="2"/>
+                <w:szCs w:val="2"/>
+              </w:rPr>
+            </w:pPr>
+          </w:p>
+        </w:tc>
+      </w:tr>
+      <w:tr>
+        <w:trPr>
+          <w:trHeight w:val="247"/>
+        </w:trPr>
+        <w:tc>
+          <w:tcPr>
+            <w:tcW w:w="292" w:type="dxa"/>
+            <w:vMerge/>
+            <w:tcBorders>
+              <w:top w:val="nil"/>
+            </w:tcBorders>
+            <w:textDirection w:val="btLr"/>
+          </w:tcPr>
+          <w:p>
+            <w:pPr>
+              <w:rPr>
+                <w:sz w:val="2"/>
+                <w:szCs w:val="2"/>
+              </w:rPr>
+            </w:pPr>
+          </w:p>
+        </w:tc>
+        <w:tc>
+          <w:tcPr>
+            <w:tcW w:w="401" w:type="dxa"/>
+            <w:vMerge/>
+            <w:tcBorders>
+              <w:top w:val="nil"/>
+            </w:tcBorders>
+          </w:tcPr>
+          <w:p>
+            <w:pPr>
+              <w:rPr>
+                <w:sz w:val="2"/>
+                <w:szCs w:val="2"/>
+              </w:rPr>
+            </w:pPr>
+          </w:p>
+        </w:tc>
+        <w:tc>
+          <w:tcPr>
+            <w:tcW w:w="11459" w:type="dxa"/>
+            <w:gridSpan w:val="2"/>
+            <w:vMerge w:val="restart"/>
+            <w:tcBorders>
+              <w:top w:val="nil"/>
+            </w:tcBorders>
+          </w:tcPr>
+          <w:p>
+            <w:pPr>
+              <w:pStyle w:val="TableParagraph"/>
+            </w:pPr>
+          </w:p>
+          <w:p>
+            <w:pPr>
+              <w:pStyle w:val="TableParagraph"/>
+            </w:pPr>
+          </w:p>
+          <w:p>
+            <w:pPr>
+              <w:pStyle w:val="TableParagraph"/>
+            </w:pPr>
+          </w:p>
+          <w:p>
+            <w:pPr>
+              <w:pStyle w:val="TableParagraph"/>
+            </w:pPr>
+          </w:p>
+          <w:p>
+            <w:pPr>
+              <w:pStyle w:val="TableParagraph"/>
+            </w:pPr>
+          </w:p>
+          <w:p>
+            <w:pPr>
+              <w:pStyle w:val="TableParagraph"/>
+            </w:pPr>
+          </w:p>
+          <w:p>
+            <w:pPr>
+              <w:pStyle w:val="TableParagraph"/>
+            </w:pPr>
+          </w:p>
+          <w:p>
+            <w:pPr>
+              <w:pStyle w:val="TableParagraph"/>
+            </w:pPr>
+          </w:p>
+          <w:p>
+            <w:pPr>
+              <w:pStyle w:val="TableParagraph"/>
+            </w:pPr>
+          </w:p>
+          <w:p>
+            <w:pPr>
+              <w:pStyle w:val="TableParagraph"/>
+            </w:pPr>
+          </w:p>
+          <w:p>
+            <w:pPr>
+              <w:pStyle w:val="TableParagraph"/>
+            </w:pPr>
+          </w:p>
+          <w:p>
+            <w:pPr>
+              <w:pStyle w:val="TableParagraph"/>
+            </w:pPr>
+          </w:p>
+          <w:p>
+            <w:pPr>
+              <w:pStyle w:val="TableParagraph"/>
+            </w:pPr>
+          </w:p>
+        </w:tc>
+        <w:tc>
+          <w:tcPr>
+            <w:tcW w:w="407" w:type="dxa"/>
+          </w:tcPr>
+          <w:p>
+            <w:pPr>
+              <w:pStyle w:val="TableParagraph"/>
+              <w:rPr>
+                <w:rFonts w:ascii="Times" w:hAnsi="Times" w:cs="Times"/>
+                <w:sz w:val="18"/>
+              </w:rPr>
+            </w:pPr>
+          </w:p>
+        </w:tc>
+        <w:tc>
+          <w:tcPr>
+            <w:tcW w:w="571" w:type="dxa"/>
+          </w:tcPr>
+          <w:p>
+            <w:pPr>
+              <w:pStyle w:val="TableParagraph"/>
+              <w:rPr>
+                <w:rFonts w:ascii="Times" w:hAnsi="Times" w:cs="Times"/>
+                <w:sz w:val="18"/>
+              </w:rPr>
+            </w:pPr>
+          </w:p>
+        </w:tc>
+        <w:tc>
+          <w:tcPr>
+            <w:tcW w:w="1319" w:type="dxa"/>
+          </w:tcPr>
+          <w:p>
+            <w:pPr>
+              <w:pStyle w:val="TableParagraph"/>
+              <w:rPr>
+                <w:rFonts w:ascii="Times" w:hAnsi="Times" w:cs="Times"/>
+                <w:sz w:val="18"/>
+              </w:rPr>
+            </w:pPr>
+          </w:p>
+        </w:tc>
+        <w:tc>
+          <w:tcPr>
+            <w:tcW w:w="863" w:type="dxa"/>
+          </w:tcPr>
+          <w:p>
+            <w:pPr>
+              <w:pStyle w:val="TableParagraph"/>
+              <w:rPr>
+                <w:rFonts w:ascii="Times" w:hAnsi="Times" w:cs="Times"/>
+                <w:sz w:val="18"/>
+              </w:rPr>
+            </w:pPr>
+          </w:p>
+        </w:tc>
+        <w:tc>
+          <w:tcPr>
+            <w:tcW w:w="577" w:type="dxa"/>
+          </w:tcPr>
+          <w:p>
+            <w:pPr>
+              <w:pStyle w:val="TableParagraph"/>
+              <w:rPr>
+                <w:rFonts w:ascii="Times" w:hAnsi="Times" w:cs="Times"/>
+                <w:sz w:val="18"/>
+              </w:rPr>
+            </w:pPr>
+          </w:p>
+        </w:tc>
+        <w:tc>
+          <w:tcPr>
+            <w:tcW w:w="6890" w:type="dxa"/>
+            <w:gridSpan w:val="7"/>
+            <w:vMerge w:val="restart"/>
+          </w:tcPr>
+          <w:p>
+            <w:pPr>
+              <w:pStyle w:val="TableParagraph"/>
+              <w:spacing w:before="145"/>
+              <w:ind w:left="1082" w:right="1306"/>
+              <w:jc w:val="center"/>
+              <w:rPr>
+                <w:sz w:val="48"/>
+                <w:lang w:val="ru-RU"/>
+              </w:rPr>
+            </w:pPr>
+            <w:r>
+              <w:rPr>
+                <w:sz w:val="48"/>
+              </w:rPr>
+              <w:t>ІК</w:t>
+            </w:r>
+            <w:r>
+              <w:rPr>
+                <w:sz w:val="48"/>
+                <w:lang w:val="ru-RU"/>
+              </w:rPr>
+              <w:t>91</w:t>
+            </w:r>
+            <w:r>
+              <w:rPr>
+                <w:sz w:val="48"/>
+              </w:rPr>
+              <w:t>.</w:t>
+            </w:r>
+            <w:r>
+              <w:rPr>
+                <w:sz w:val="48"/>
+              </w:rPr>
+              <w:t>0</w:t>
+            </w:r>
+            <w:r>
+              <w:rPr>
+                <w:sz w:val="48"/>
+                <w:lang w:val="ru-RU"/>
+              </w:rPr>
+              <w:t>31</w:t>
+            </w:r>
+            <w:r>
+              <w:rPr>
+                <w:sz w:val="48"/>
+              </w:rPr>
+              <w:t>БАК.00</w:t>
+            </w:r>
+            <w:r>
+              <w:rPr>
+                <w:sz w:val="48"/>
+                <w:lang w:val="en-US"/>
+              </w:rPr>
+              <w:t>5</w:t>
+            </w:r>
+            <w:r>
+              <w:rPr>
+                <w:sz w:val="48"/>
+              </w:rPr>
+              <w:t xml:space="preserve">  Д</w:t>
+            </w:r>
+            <w:r>
+              <w:rPr>
+                <w:sz w:val="48"/>
+                <w:lang w:val="ru-RU"/>
+              </w:rPr>
+              <w:t>4</w:t>
+            </w:r>
+          </w:p>
+        </w:tc>
+      </w:tr>
+      <w:tr>
+        <w:trPr>
+          <w:trHeight w:val="253"/>
+        </w:trPr>
+        <w:tc>
+          <w:tcPr>
+            <w:tcW w:w="292" w:type="dxa"/>
+            <w:vMerge/>
+            <w:tcBorders>
+              <w:top w:val="nil"/>
+            </w:tcBorders>
+            <w:textDirection w:val="btLr"/>
+          </w:tcPr>
+          <w:p>
+            <w:pPr>
+              <w:rPr>
+                <w:sz w:val="2"/>
+                <w:szCs w:val="2"/>
+              </w:rPr>
+            </w:pPr>
+          </w:p>
+        </w:tc>
+        <w:tc>
+          <w:tcPr>
+            <w:tcW w:w="401" w:type="dxa"/>
+            <w:vMerge/>
+            <w:tcBorders>
+              <w:top w:val="nil"/>
+            </w:tcBorders>
+          </w:tcPr>
+          <w:p>
+            <w:pPr>
+              <w:rPr>
+                <w:sz w:val="2"/>
+                <w:szCs w:val="2"/>
+              </w:rPr>
+            </w:pPr>
+          </w:p>
+        </w:tc>
+        <w:tc>
+          <w:tcPr>
+            <w:tcW w:w="11459" w:type="dxa"/>
+            <w:gridSpan w:val="2"/>
+            <w:vMerge/>
+            <w:tcBorders>
+              <w:top w:val="nil"/>
+            </w:tcBorders>
+          </w:tcPr>
+          <w:p>
+            <w:pPr>
+              <w:rPr>
+                <w:sz w:val="2"/>
+                <w:szCs w:val="2"/>
+              </w:rPr>
+            </w:pPr>
+          </w:p>
+        </w:tc>
+        <w:tc>
+          <w:tcPr>
+            <w:tcW w:w="407" w:type="dxa"/>
+          </w:tcPr>
+          <w:p>
+            <w:pPr>
+              <w:pStyle w:val="TableParagraph"/>
+              <w:rPr>
+                <w:rFonts w:ascii="Times" w:hAnsi="Times" w:cs="Times"/>
+                <w:sz w:val="18"/>
+              </w:rPr>
+            </w:pPr>
+          </w:p>
+        </w:tc>
+        <w:tc>
+          <w:tcPr>
+            <w:tcW w:w="571" w:type="dxa"/>
+          </w:tcPr>
+          <w:p>
+            <w:pPr>
+              <w:pStyle w:val="TableParagraph"/>
+              <w:rPr>
+                <w:rFonts w:ascii="Times" w:hAnsi="Times" w:cs="Times"/>
+                <w:sz w:val="18"/>
+              </w:rPr>
+            </w:pPr>
+          </w:p>
+        </w:tc>
+        <w:tc>
+          <w:tcPr>
+            <w:tcW w:w="1319" w:type="dxa"/>
+          </w:tcPr>
+          <w:p>
+            <w:pPr>
+              <w:pStyle w:val="TableParagraph"/>
+              <w:rPr>
+                <w:rFonts w:ascii="Times" w:hAnsi="Times" w:cs="Times"/>
+                <w:sz w:val="18"/>
+              </w:rPr>
+            </w:pPr>
+          </w:p>
+        </w:tc>
+        <w:tc>
+          <w:tcPr>
+            <w:tcW w:w="863" w:type="dxa"/>
+          </w:tcPr>
+          <w:p>
+            <w:pPr>
+              <w:pStyle w:val="TableParagraph"/>
+              <w:rPr>
+                <w:rFonts w:ascii="Times" w:hAnsi="Times" w:cs="Times"/>
+                <w:sz w:val="18"/>
+              </w:rPr>
+            </w:pPr>
+          </w:p>
+        </w:tc>
+        <w:tc>
+          <w:tcPr>
+            <w:tcW w:w="577" w:type="dxa"/>
+          </w:tcPr>
+          <w:p>
+            <w:pPr>
+              <w:pStyle w:val="TableParagraph"/>
+              <w:rPr>
+                <w:rFonts w:ascii="Times" w:hAnsi="Times" w:cs="Times"/>
+                <w:sz w:val="18"/>
+              </w:rPr>
+            </w:pPr>
+          </w:p>
+        </w:tc>
+        <w:tc>
+          <w:tcPr>
+            <w:tcW w:w="6890" w:type="dxa"/>
+            <w:gridSpan w:val="7"/>
+            <w:vMerge/>
+            <w:tcBorders>
+              <w:top w:val="nil"/>
+            </w:tcBorders>
+          </w:tcPr>
+          <w:p>
+            <w:pPr>
+              <w:rPr>
+                <w:sz w:val="2"/>
+                <w:szCs w:val="2"/>
+              </w:rPr>
+            </w:pPr>
+          </w:p>
+        </w:tc>
+      </w:tr>
+      <w:tr>
+        <w:trPr>
+          <w:trHeight w:val="247"/>
+        </w:trPr>
+        <w:tc>
+          <w:tcPr>
+            <w:tcW w:w="292" w:type="dxa"/>
+            <w:vMerge/>
+            <w:tcBorders>
+              <w:top w:val="nil"/>
+            </w:tcBorders>
+            <w:textDirection w:val="btLr"/>
+          </w:tcPr>
+          <w:p>
+            <w:pPr>
+              <w:rPr>
+                <w:sz w:val="2"/>
+                <w:szCs w:val="2"/>
+              </w:rPr>
+            </w:pPr>
+          </w:p>
+        </w:tc>
+        <w:tc>
+          <w:tcPr>
+            <w:tcW w:w="401" w:type="dxa"/>
+            <w:vMerge/>
+            <w:tcBorders>
+              <w:top w:val="nil"/>
+            </w:tcBorders>
+          </w:tcPr>
+          <w:p>
+            <w:pPr>
+              <w:rPr>
+                <w:sz w:val="2"/>
+                <w:szCs w:val="2"/>
+              </w:rPr>
+            </w:pPr>
+          </w:p>
+        </w:tc>
+        <w:tc>
+          <w:tcPr>
+            <w:tcW w:w="11459" w:type="dxa"/>
+            <w:gridSpan w:val="2"/>
+            <w:vMerge/>
+            <w:tcBorders>
+              <w:top w:val="nil"/>
+            </w:tcBorders>
+          </w:tcPr>
+          <w:p>
+            <w:pPr>
+              <w:rPr>
+                <w:sz w:val="2"/>
+                <w:szCs w:val="2"/>
+              </w:rPr>
+            </w:pPr>
+          </w:p>
+        </w:tc>
+        <w:tc>
+          <w:tcPr>
+            <w:tcW w:w="407" w:type="dxa"/>
+          </w:tcPr>
+          <w:p>
+            <w:pPr>
+              <w:pStyle w:val="TableParagraph"/>
+              <w:rPr>
+                <w:rFonts w:ascii="Times" w:hAnsi="Times" w:cs="Times"/>
+                <w:sz w:val="18"/>
+              </w:rPr>
+            </w:pPr>
+          </w:p>
+        </w:tc>
+        <w:tc>
+          <w:tcPr>
+            <w:tcW w:w="571" w:type="dxa"/>
+          </w:tcPr>
+          <w:p>
+            <w:pPr>
+              <w:pStyle w:val="TableParagraph"/>
+              <w:rPr>
+                <w:rFonts w:ascii="Times" w:hAnsi="Times" w:cs="Times"/>
+                <w:sz w:val="18"/>
+              </w:rPr>
+            </w:pPr>
+          </w:p>
+        </w:tc>
+        <w:tc>
+          <w:tcPr>
+            <w:tcW w:w="1319" w:type="dxa"/>
+          </w:tcPr>
+          <w:p>
+            <w:pPr>
+              <w:pStyle w:val="TableParagraph"/>
+              <w:rPr>
+                <w:rFonts w:ascii="Times" w:hAnsi="Times" w:cs="Times"/>
+                <w:sz w:val="18"/>
+              </w:rPr>
+            </w:pPr>
+          </w:p>
+        </w:tc>
+        <w:tc>
+          <w:tcPr>
+            <w:tcW w:w="863" w:type="dxa"/>
+          </w:tcPr>
+          <w:p>
+            <w:pPr>
+              <w:pStyle w:val="TableParagraph"/>
+              <w:rPr>
+                <w:rFonts w:ascii="Times" w:hAnsi="Times" w:cs="Times"/>
+                <w:sz w:val="18"/>
+              </w:rPr>
+            </w:pPr>
+          </w:p>
+        </w:tc>
+        <w:tc>
+          <w:tcPr>
+            <w:tcW w:w="577" w:type="dxa"/>
+          </w:tcPr>
+          <w:p>
+            <w:pPr>
+              <w:pStyle w:val="TableParagraph"/>
+              <w:rPr>
+                <w:rFonts w:ascii="Times" w:hAnsi="Times" w:cs="Times"/>
+                <w:sz w:val="18"/>
+              </w:rPr>
+            </w:pPr>
+          </w:p>
+        </w:tc>
+        <w:tc>
+          <w:tcPr>
+            <w:tcW w:w="6890" w:type="dxa"/>
+            <w:gridSpan w:val="7"/>
+            <w:vMerge/>
+            <w:tcBorders>
+              <w:top w:val="nil"/>
+            </w:tcBorders>
+          </w:tcPr>
+          <w:p>
+            <w:pPr>
+              <w:rPr>
+                <w:sz w:val="2"/>
+                <w:szCs w:val="2"/>
+              </w:rPr>
+            </w:pPr>
+          </w:p>
+        </w:tc>
+      </w:tr>
+      <w:tr>
+        <w:trPr>
+          <w:trHeight w:val="247"/>
+        </w:trPr>
+        <w:tc>
+          <w:tcPr>
+            <w:tcW w:w="292" w:type="dxa"/>
+            <w:vMerge/>
+            <w:tcBorders>
+              <w:top w:val="nil"/>
+            </w:tcBorders>
+            <w:textDirection w:val="btLr"/>
+          </w:tcPr>
+          <w:p>
+            <w:pPr>
+              <w:rPr>
+                <w:sz w:val="2"/>
+                <w:szCs w:val="2"/>
+              </w:rPr>
+            </w:pPr>
+          </w:p>
+        </w:tc>
+        <w:tc>
+          <w:tcPr>
+            <w:tcW w:w="401" w:type="dxa"/>
+            <w:vMerge/>
+            <w:tcBorders>
+              <w:top w:val="nil"/>
+            </w:tcBorders>
+          </w:tcPr>
+          <w:p>
+            <w:pPr>
+              <w:rPr>
+                <w:sz w:val="2"/>
+                <w:szCs w:val="2"/>
+              </w:rPr>
+            </w:pPr>
+          </w:p>
+        </w:tc>
+        <w:tc>
+          <w:tcPr>
+            <w:tcW w:w="11459" w:type="dxa"/>
+            <w:gridSpan w:val="2"/>
+            <w:vMerge/>
+            <w:tcBorders>
+              <w:top w:val="nil"/>
+            </w:tcBorders>
+          </w:tcPr>
+          <w:p>
+            <w:pPr>
+              <w:rPr>
+                <w:sz w:val="2"/>
+                <w:szCs w:val="2"/>
+              </w:rPr>
+            </w:pPr>
+          </w:p>
+        </w:tc>
+        <w:tc>
+          <w:tcPr>
+            <w:tcW w:w="407" w:type="dxa"/>
+          </w:tcPr>
+          <w:p>
+            <w:pPr>
+              <w:pStyle w:val="TableParagraph"/>
+              <w:rPr>
+                <w:rFonts w:ascii="Times" w:hAnsi="Times" w:cs="Times"/>
+                <w:sz w:val="18"/>
+              </w:rPr>
+            </w:pPr>
+          </w:p>
+        </w:tc>
+        <w:tc>
+          <w:tcPr>
+            <w:tcW w:w="571" w:type="dxa"/>
+          </w:tcPr>
+          <w:p>
+            <w:pPr>
+              <w:pStyle w:val="TableParagraph"/>
+              <w:rPr>
+                <w:rFonts w:ascii="Times" w:hAnsi="Times" w:cs="Times"/>
+                <w:sz w:val="18"/>
+              </w:rPr>
+            </w:pPr>
+          </w:p>
+        </w:tc>
+        <w:tc>
+          <w:tcPr>
+            <w:tcW w:w="1319" w:type="dxa"/>
+          </w:tcPr>
+          <w:p>
+            <w:pPr>
+              <w:pStyle w:val="TableParagraph"/>
+              <w:rPr>
+                <w:rFonts w:ascii="Times" w:hAnsi="Times" w:cs="Times"/>
+                <w:sz w:val="18"/>
+              </w:rPr>
+            </w:pPr>
+          </w:p>
+        </w:tc>
+        <w:tc>
+          <w:tcPr>
+            <w:tcW w:w="863" w:type="dxa"/>
+          </w:tcPr>
+          <w:p>
+            <w:pPr>
+              <w:pStyle w:val="TableParagraph"/>
+              <w:rPr>
+                <w:rFonts w:ascii="Times" w:hAnsi="Times" w:cs="Times"/>
+                <w:sz w:val="18"/>
+              </w:rPr>
+            </w:pPr>
+          </w:p>
+        </w:tc>
+        <w:tc>
+          <w:tcPr>
+            <w:tcW w:w="577" w:type="dxa"/>
+          </w:tcPr>
+          <w:p>
+            <w:pPr>
+              <w:pStyle w:val="TableParagraph"/>
+              <w:rPr>
+                <w:rFonts w:ascii="Times" w:hAnsi="Times" w:cs="Times"/>
+                <w:sz w:val="18"/>
+              </w:rPr>
+            </w:pPr>
+          </w:p>
+        </w:tc>
+        <w:tc>
+          <w:tcPr>
+            <w:tcW w:w="4019" w:type="dxa"/>
+            <w:vMerge w:val="restart"/>
+          </w:tcPr>
+          <w:p>
+            <w:pPr>
+              <w:pStyle w:val="TableParagraph"/>
+              <w:jc w:val="center"/>
+              <w:rPr>
+                <w:sz w:val="28"/>
+              </w:rPr>
+            </w:pPr>
+          </w:p>
+          <w:p>
+            <w:pPr>
+              <w:pStyle w:val="TableParagraph"/>
+              <w:jc w:val="center"/>
+              <w:rPr>
+                <w:sz w:val="28"/>
+              </w:rPr>
+            </w:pPr>
+            <w:r>
+              <w:rPr>
+                <w:sz w:val="28"/>
+              </w:rPr>
+              <w:t>Весь інтерфейс системи</w:t>
+            </w:r>
+          </w:p>
+        </w:tc>
+        <w:tc>
+          <w:tcPr>
+            <w:tcW w:w="861" w:type="dxa"/>
+            <w:gridSpan w:val="3"/>
+          </w:tcPr>
+          <w:p>
+            <w:pPr>
+              <w:pStyle w:val="TableParagraph"/>
+              <w:spacing w:before="35" w:line="192" w:lineRule="exact"/>
+              <w:ind w:left="357"/>
+              <w:rPr>
+                <w:rFonts w:ascii="Microsoft Sans Serif" w:hAnsi="Microsoft Sans Serif"/>
+                <w:sz w:val="18"/>
+              </w:rPr>
+            </w:pPr>
+            <w:r>
+              <w:rPr>
+                <w:rFonts w:ascii="Microsoft Sans Serif" w:hAnsi="Microsoft Sans Serif"/>
+                <w:sz w:val="18"/>
+              </w:rPr>
+              <w:t>Літ.</w:t>
+            </w:r>
+          </w:p>
+        </w:tc>
+        <w:tc>
+          <w:tcPr>
+            <w:tcW w:w="971" w:type="dxa"/>
+            <w:gridSpan w:val="2"/>
+          </w:tcPr>
+          <w:p>
+            <w:pPr>
+              <w:pStyle w:val="TableParagraph"/>
+              <w:spacing w:before="42" w:line="185" w:lineRule="exact"/>
+              <w:ind w:left="354"/>
+              <w:rPr>
+                <w:rFonts w:ascii="Microsoft Sans Serif" w:hAnsi="Microsoft Sans Serif"/>
+                <w:sz w:val="18"/>
+              </w:rPr>
+            </w:pPr>
+            <w:r>
+              <w:rPr>
+                <w:rFonts w:ascii="Microsoft Sans Serif" w:hAnsi="Microsoft Sans Serif"/>
+                <w:sz w:val="18"/>
+              </w:rPr>
+              <w:t>Маса</w:t>
+            </w:r>
+          </w:p>
+        </w:tc>
+        <w:tc>
+          <w:tcPr>
+            <w:tcW w:w="1039" w:type="dxa"/>
+          </w:tcPr>
+          <w:p>
+            <w:pPr>
+              <w:pStyle w:val="TableParagraph"/>
+              <w:spacing w:before="10"/>
+              <w:ind w:left="320"/>
+              <w:rPr>
+                <w:rFonts w:ascii="Microsoft Sans Serif" w:hAnsi="Microsoft Sans Serif"/>
+                <w:sz w:val="18"/>
+              </w:rPr>
+            </w:pPr>
+            <w:r>
+              <w:rPr>
+                <w:rFonts w:ascii="Microsoft Sans Serif" w:hAnsi="Microsoft Sans Serif"/>
+                <w:sz w:val="18"/>
+              </w:rPr>
+              <w:t>Мірило</w:t>
+            </w:r>
+          </w:p>
+        </w:tc>
+      </w:tr>
+      <w:tr>
+        <w:trPr>
+          <w:trHeight w:val="247"/>
+        </w:trPr>
+        <w:tc>
+          <w:tcPr>
+            <w:tcW w:w="292" w:type="dxa"/>
+            <w:vMerge/>
+            <w:tcBorders>
+              <w:top w:val="nil"/>
+            </w:tcBorders>
+            <w:textDirection w:val="btLr"/>
+          </w:tcPr>
+          <w:p>
+            <w:pPr>
+              <w:rPr>
+                <w:sz w:val="2"/>
+                <w:szCs w:val="2"/>
+              </w:rPr>
+            </w:pPr>
+          </w:p>
+        </w:tc>
+        <w:tc>
+          <w:tcPr>
+            <w:tcW w:w="401" w:type="dxa"/>
+            <w:vMerge/>
+            <w:tcBorders>
+              <w:top w:val="nil"/>
+            </w:tcBorders>
+          </w:tcPr>
+          <w:p>
+            <w:pPr>
+              <w:rPr>
+                <w:sz w:val="2"/>
+                <w:szCs w:val="2"/>
+              </w:rPr>
+            </w:pPr>
+          </w:p>
+        </w:tc>
+        <w:tc>
+          <w:tcPr>
+            <w:tcW w:w="11459" w:type="dxa"/>
+            <w:gridSpan w:val="2"/>
+            <w:vMerge/>
+            <w:tcBorders>
+              <w:top w:val="nil"/>
+            </w:tcBorders>
+          </w:tcPr>
+          <w:p>
+            <w:pPr>
+              <w:rPr>
+                <w:sz w:val="2"/>
+                <w:szCs w:val="2"/>
+              </w:rPr>
+            </w:pPr>
+          </w:p>
+        </w:tc>
+        <w:tc>
+          <w:tcPr>
+            <w:tcW w:w="407" w:type="dxa"/>
+          </w:tcPr>
+          <w:p>
+            <w:pPr>
+              <w:pStyle w:val="TableParagraph"/>
+              <w:spacing w:before="51"/>
+              <w:ind w:left="148" w:right="-15"/>
+              <w:rPr>
+                <w:rFonts w:ascii="Times" w:hAnsi="Times" w:cs="Times"/>
+                <w:sz w:val="15"/>
+              </w:rPr>
+            </w:pPr>
+            <w:proofErr w:type="spellStart"/>
+            <w:r>
+              <w:rPr>
+                <w:rFonts w:ascii="Times" w:hAnsi="Times" w:cs="Times"/>
+                <w:spacing w:val="-2"/>
+                <w:w w:val="95"/>
+                <w:sz w:val="15"/>
+              </w:rPr>
+              <w:t>Зм</w:t>
+            </w:r>
+            <w:proofErr w:type="spellEnd"/>
+            <w:r>
+              <w:rPr>
+                <w:rFonts w:ascii="Times" w:hAnsi="Times" w:cs="Times"/>
+                <w:spacing w:val="-2"/>
+                <w:w w:val="95"/>
+                <w:sz w:val="15"/>
+              </w:rPr>
+              <w:t>.</w:t>
+            </w:r>
+          </w:p>
+        </w:tc>
+        <w:tc>
+          <w:tcPr>
+            <w:tcW w:w="571" w:type="dxa"/>
+          </w:tcPr>
+          <w:p>
+            <w:pPr>
+              <w:pStyle w:val="TableParagraph"/>
+              <w:spacing w:before="48" w:line="179" w:lineRule="exact"/>
+              <w:ind w:left="175" w:right="-15"/>
+              <w:rPr>
+                <w:rFonts w:ascii="Times" w:hAnsi="Times" w:cs="Times"/>
+                <w:sz w:val="16"/>
+              </w:rPr>
+            </w:pPr>
+            <w:r>
+              <w:rPr>
+                <w:rFonts w:ascii="Times" w:hAnsi="Times" w:cs="Times"/>
+                <w:sz w:val="16"/>
+              </w:rPr>
+              <w:t>Лист</w:t>
+            </w:r>
+          </w:p>
+        </w:tc>
+        <w:tc>
+          <w:tcPr>
+            <w:tcW w:w="1319" w:type="dxa"/>
+          </w:tcPr>
+          <w:p>
+            <w:pPr>
+              <w:pStyle w:val="TableParagraph"/>
+              <w:spacing w:before="54" w:line="173" w:lineRule="exact"/>
+              <w:rPr>
+                <w:rFonts w:ascii="Times" w:hAnsi="Times" w:cs="Times"/>
+                <w:sz w:val="16"/>
+              </w:rPr>
+            </w:pPr>
+            <w:r>
+              <w:rPr>
+                <w:rFonts w:ascii="Times" w:hAnsi="Times" w:cs="Times"/>
+                <w:w w:val="416"/>
+                <w:sz w:val="16"/>
+              </w:rPr>
+              <w:t xml:space="preserve">  </w:t>
+            </w:r>
+            <w:proofErr w:type="spellStart"/>
+            <w:r>
+              <w:rPr>
+                <w:rFonts w:ascii="Times" w:hAnsi="Times" w:cs="Times"/>
+                <w:sz w:val="16"/>
+              </w:rPr>
+              <w:t>докум</w:t>
+            </w:r>
+            <w:proofErr w:type="spellEnd"/>
+          </w:p>
+        </w:tc>
+        <w:tc>
+          <w:tcPr>
+            <w:tcW w:w="863" w:type="dxa"/>
+          </w:tcPr>
+          <w:p>
+            <w:pPr>
+              <w:pStyle w:val="TableParagraph"/>
+              <w:spacing w:before="48" w:line="179" w:lineRule="exact"/>
+              <w:rPr>
+                <w:rFonts w:ascii="Times" w:hAnsi="Times" w:cs="Times"/>
+                <w:sz w:val="16"/>
+              </w:rPr>
+            </w:pPr>
+            <w:r>
+              <w:rPr>
+                <w:rFonts w:ascii="Times" w:hAnsi="Times" w:cs="Times"/>
+                <w:sz w:val="16"/>
+              </w:rPr>
+              <w:t xml:space="preserve">   Підпис</w:t>
+            </w:r>
+          </w:p>
+        </w:tc>
+        <w:tc>
+          <w:tcPr>
+            <w:tcW w:w="577" w:type="dxa"/>
+          </w:tcPr>
+          <w:p>
+            <w:pPr>
+              <w:pStyle w:val="TableParagraph"/>
+              <w:spacing w:before="54" w:line="173" w:lineRule="exact"/>
+              <w:rPr>
+                <w:rFonts w:ascii="Times" w:hAnsi="Times" w:cs="Times"/>
+                <w:sz w:val="16"/>
+              </w:rPr>
+            </w:pPr>
+            <w:r>
+              <w:rPr>
+                <w:rFonts w:ascii="Times" w:hAnsi="Times" w:cs="Times"/>
+                <w:sz w:val="16"/>
+              </w:rPr>
+              <w:t xml:space="preserve"> Дата</w:t>
+            </w:r>
+          </w:p>
+        </w:tc>
+        <w:tc>
+          <w:tcPr>
+            <w:tcW w:w="4019" w:type="dxa"/>
+            <w:vMerge/>
+            <w:tcBorders>
+              <w:top w:val="nil"/>
+            </w:tcBorders>
+          </w:tcPr>
+          <w:p>
+            <w:pPr>
+              <w:rPr>
+                <w:sz w:val="2"/>
+                <w:szCs w:val="2"/>
+              </w:rPr>
+            </w:pPr>
+          </w:p>
+        </w:tc>
+        <w:tc>
+          <w:tcPr>
+            <w:tcW w:w="285" w:type="dxa"/>
+            <w:vMerge w:val="restart"/>
+          </w:tcPr>
+          <w:p>
+            <w:pPr>
+              <w:pStyle w:val="TableParagraph"/>
+            </w:pPr>
+          </w:p>
+          <w:p>
+            <w:pPr>
+              <w:pStyle w:val="TableParagraph"/>
+            </w:pPr>
+            <w:r>
+              <w:t>т</w:t>
+            </w:r>
+          </w:p>
+        </w:tc>
+        <w:tc>
+          <w:tcPr>
+            <w:tcW w:w="291" w:type="dxa"/>
+            <w:vMerge w:val="restart"/>
+          </w:tcPr>
+          <w:p>
+            <w:pPr>
+              <w:pStyle w:val="TableParagraph"/>
+            </w:pPr>
+          </w:p>
+        </w:tc>
+        <w:tc>
+          <w:tcPr>
+            <w:tcW w:w="285" w:type="dxa"/>
+            <w:vMerge w:val="restart"/>
+          </w:tcPr>
+          <w:p>
+            <w:pPr>
+              <w:pStyle w:val="TableParagraph"/>
+            </w:pPr>
+          </w:p>
+        </w:tc>
+        <w:tc>
+          <w:tcPr>
+            <w:tcW w:w="971" w:type="dxa"/>
+            <w:gridSpan w:val="2"/>
+            <w:vMerge w:val="restart"/>
+          </w:tcPr>
+          <w:p>
+            <w:pPr>
+              <w:pStyle w:val="TableParagraph"/>
+            </w:pPr>
+          </w:p>
+        </w:tc>
+        <w:tc>
+          <w:tcPr>
+            <w:tcW w:w="1039" w:type="dxa"/>
+            <w:vMerge w:val="restart"/>
+          </w:tcPr>
+          <w:p>
+            <w:pPr>
+              <w:pStyle w:val="TableParagraph"/>
+            </w:pPr>
+          </w:p>
+        </w:tc>
+      </w:tr>
+      <w:tr>
+        <w:trPr>
+          <w:trHeight w:val="253"/>
+        </w:trPr>
+        <w:tc>
+          <w:tcPr>
+            <w:tcW w:w="292" w:type="dxa"/>
+            <w:vMerge/>
+            <w:tcBorders>
+              <w:top w:val="nil"/>
+            </w:tcBorders>
+            <w:textDirection w:val="btLr"/>
+          </w:tcPr>
+          <w:p>
+            <w:pPr>
+              <w:rPr>
+                <w:sz w:val="2"/>
+                <w:szCs w:val="2"/>
+              </w:rPr>
+            </w:pPr>
+          </w:p>
+        </w:tc>
+        <w:tc>
+          <w:tcPr>
+            <w:tcW w:w="401" w:type="dxa"/>
+            <w:vMerge/>
+            <w:tcBorders>
+              <w:top w:val="nil"/>
+            </w:tcBorders>
+          </w:tcPr>
+          <w:p>
+            <w:pPr>
+              <w:rPr>
+                <w:sz w:val="2"/>
+                <w:szCs w:val="2"/>
+              </w:rPr>
+            </w:pPr>
+          </w:p>
+        </w:tc>
+        <w:tc>
+          <w:tcPr>
+            <w:tcW w:w="11459" w:type="dxa"/>
+            <w:gridSpan w:val="2"/>
+            <w:vMerge/>
+            <w:tcBorders>
+              <w:top w:val="nil"/>
+            </w:tcBorders>
+          </w:tcPr>
+          <w:p>
+            <w:pPr>
+              <w:rPr>
+                <w:sz w:val="2"/>
+                <w:szCs w:val="2"/>
+              </w:rPr>
+            </w:pPr>
+          </w:p>
+        </w:tc>
+        <w:tc>
+          <w:tcPr>
+            <w:tcW w:w="978" w:type="dxa"/>
+            <w:gridSpan w:val="2"/>
+          </w:tcPr>
+          <w:p>
+            <w:pPr>
+              <w:pStyle w:val="TableParagraph"/>
+              <w:spacing w:before="28" w:line="206" w:lineRule="exact"/>
+              <w:rPr>
+                <w:rFonts w:ascii="Times" w:hAnsi="Times" w:cs="Times"/>
+                <w:sz w:val="18"/>
+              </w:rPr>
+            </w:pPr>
+            <w:r>
+              <w:rPr>
+                <w:rFonts w:ascii="Times" w:hAnsi="Times" w:cs="Times"/>
+                <w:sz w:val="18"/>
+              </w:rPr>
+              <w:t xml:space="preserve"> </w:t>
+            </w:r>
+            <w:proofErr w:type="spellStart"/>
+            <w:r>
+              <w:rPr>
+                <w:rFonts w:ascii="Times" w:hAnsi="Times" w:cs="Times"/>
+                <w:sz w:val="18"/>
+              </w:rPr>
+              <w:t>Розроб</w:t>
+            </w:r>
+            <w:proofErr w:type="spellEnd"/>
+            <w:r>
+              <w:rPr>
+                <w:rFonts w:ascii="Times" w:hAnsi="Times" w:cs="Times"/>
+                <w:sz w:val="18"/>
+              </w:rPr>
+              <w:t>.</w:t>
+            </w:r>
+          </w:p>
+        </w:tc>
+        <w:tc>
+          <w:tcPr>
+            <w:tcW w:w="1319" w:type="dxa"/>
+          </w:tcPr>
+          <w:p>
+            <w:pPr>
+              <w:pStyle w:val="TableParagraph"/>
+              <w:spacing w:before="31"/>
+              <w:ind w:left="101"/>
+              <w:rPr>
+                <w:rFonts w:ascii="Times" w:hAnsi="Times" w:cs="Times"/>
+                <w:sz w:val="16"/>
+              </w:rPr>
+            </w:pPr>
+            <w:proofErr w:type="spellStart"/>
+            <w:r>
+              <w:rPr>
+                <w:rFonts w:ascii="Times" w:hAnsi="Times" w:cs="Times"/>
+                <w:iCs/>
+                <w:spacing w:val="-3"/>
+                <w:w w:val="105"/>
+                <w:sz w:val="16"/>
+                <w:szCs w:val="16"/>
+              </w:rPr>
+              <w:t>Остапченко</w:t>
+            </w:r>
+            <w:proofErr w:type="spellEnd"/>
+            <w:r>
+              <w:rPr>
+                <w:rFonts w:ascii="Times" w:hAnsi="Times" w:cs="Times"/>
+                <w:iCs/>
+                <w:spacing w:val="-3"/>
+                <w:w w:val="105"/>
+                <w:sz w:val="16"/>
+                <w:szCs w:val="16"/>
+              </w:rPr>
+              <w:t xml:space="preserve"> Д.О</w:t>
+            </w:r>
+          </w:p>
+        </w:tc>
+        <w:tc>
+          <w:tcPr>
+            <w:tcW w:w="863" w:type="dxa"/>
+          </w:tcPr>
+          <w:p>
+            <w:pPr>
+              <w:pStyle w:val="TableParagraph"/>
+              <w:rPr>
+                <w:rFonts w:ascii="Times" w:hAnsi="Times" w:cs="Times"/>
+                <w:sz w:val="18"/>
+              </w:rPr>
+            </w:pPr>
+          </w:p>
+        </w:tc>
+        <w:tc>
+          <w:tcPr>
+            <w:tcW w:w="577" w:type="dxa"/>
+          </w:tcPr>
+          <w:p>
+            <w:pPr>
+              <w:pStyle w:val="TableParagraph"/>
+              <w:rPr>
+                <w:rFonts w:ascii="Times" w:hAnsi="Times" w:cs="Times"/>
+                <w:sz w:val="18"/>
+              </w:rPr>
+            </w:pPr>
+          </w:p>
+        </w:tc>
+        <w:tc>
+          <w:tcPr>
+            <w:tcW w:w="4019" w:type="dxa"/>
+            <w:vMerge/>
+            <w:tcBorders>
+              <w:top w:val="nil"/>
+            </w:tcBorders>
+          </w:tcPr>
+          <w:p>
+            <w:pPr>
+              <w:rPr>
+                <w:sz w:val="2"/>
+                <w:szCs w:val="2"/>
+              </w:rPr>
+            </w:pPr>
+          </w:p>
+        </w:tc>
+        <w:tc>
+          <w:tcPr>
+            <w:tcW w:w="285" w:type="dxa"/>
+            <w:vMerge/>
+            <w:tcBorders>
+              <w:top w:val="nil"/>
+            </w:tcBorders>
+          </w:tcPr>
+          <w:p>
+            <w:pPr>
+              <w:rPr>
+                <w:sz w:val="2"/>
+                <w:szCs w:val="2"/>
+              </w:rPr>
+            </w:pPr>
+          </w:p>
+        </w:tc>
+        <w:tc>
+          <w:tcPr>
+            <w:tcW w:w="291" w:type="dxa"/>
+            <w:vMerge/>
+            <w:tcBorders>
+              <w:top w:val="nil"/>
+            </w:tcBorders>
+          </w:tcPr>
+          <w:p>
+            <w:pPr>
+              <w:rPr>
+                <w:sz w:val="2"/>
+                <w:szCs w:val="2"/>
+              </w:rPr>
+            </w:pPr>
+          </w:p>
+        </w:tc>
+        <w:tc>
+          <w:tcPr>
+            <w:tcW w:w="285" w:type="dxa"/>
+            <w:vMerge/>
+            <w:tcBorders>
+              <w:top w:val="nil"/>
+            </w:tcBorders>
+          </w:tcPr>
+          <w:p>
+            <w:pPr>
+              <w:rPr>
+                <w:sz w:val="2"/>
+                <w:szCs w:val="2"/>
+              </w:rPr>
+            </w:pPr>
+          </w:p>
+        </w:tc>
+        <w:tc>
+          <w:tcPr>
+            <w:tcW w:w="971" w:type="dxa"/>
+            <w:gridSpan w:val="2"/>
+            <w:vMerge/>
+            <w:tcBorders>
+              <w:top w:val="nil"/>
+            </w:tcBorders>
+          </w:tcPr>
+          <w:p>
+            <w:pPr>
+              <w:rPr>
+                <w:sz w:val="2"/>
+                <w:szCs w:val="2"/>
+              </w:rPr>
+            </w:pPr>
+          </w:p>
+        </w:tc>
+        <w:tc>
+          <w:tcPr>
+            <w:tcW w:w="1039" w:type="dxa"/>
+            <w:vMerge/>
+            <w:tcBorders>
+              <w:top w:val="nil"/>
+            </w:tcBorders>
+          </w:tcPr>
+          <w:p>
+            <w:pPr>
+              <w:rPr>
+                <w:sz w:val="2"/>
+                <w:szCs w:val="2"/>
+              </w:rPr>
+            </w:pPr>
+          </w:p>
+        </w:tc>
+      </w:tr>
+      <w:tr>
+        <w:trPr>
+          <w:trHeight w:val="247"/>
+        </w:trPr>
+        <w:tc>
+          <w:tcPr>
+            <w:tcW w:w="292" w:type="dxa"/>
+            <w:vMerge w:val="restart"/>
+            <w:textDirection w:val="btLr"/>
+          </w:tcPr>
+          <w:p>
+            <w:pPr>
+              <w:pStyle w:val="TableParagraph"/>
+              <w:spacing w:before="46" w:line="180" w:lineRule="exact"/>
+              <w:ind w:left="261"/>
+              <w:rPr>
+                <w:rFonts w:ascii="Microsoft Sans Serif" w:hAnsi="Microsoft Sans Serif"/>
+                <w:sz w:val="16"/>
+              </w:rPr>
+            </w:pPr>
+            <w:proofErr w:type="spellStart"/>
+            <w:r>
+              <w:rPr>
+                <w:rFonts w:ascii="Microsoft Sans Serif" w:hAnsi="Microsoft Sans Serif"/>
+                <w:w w:val="105"/>
+                <w:sz w:val="16"/>
+              </w:rPr>
+              <w:t>Інв</w:t>
+            </w:r>
+            <w:proofErr w:type="spellEnd"/>
+            <w:r>
+              <w:rPr>
+                <w:rFonts w:ascii="Microsoft Sans Serif" w:hAnsi="Microsoft Sans Serif"/>
+                <w:w w:val="105"/>
+                <w:sz w:val="16"/>
+              </w:rPr>
+              <w:t xml:space="preserve">.   </w:t>
+            </w:r>
+            <w:r>
+              <w:rPr>
+                <w:rFonts w:ascii="Microsoft Sans Serif" w:hAnsi="Microsoft Sans Serif"/>
+                <w:spacing w:val="45"/>
+                <w:w w:val="105"/>
+                <w:sz w:val="16"/>
+              </w:rPr>
+              <w:t xml:space="preserve"> </w:t>
+            </w:r>
+            <w:proofErr w:type="spellStart"/>
+            <w:r>
+              <w:rPr>
+                <w:rFonts w:ascii="Microsoft Sans Serif" w:hAnsi="Microsoft Sans Serif"/>
+                <w:w w:val="105"/>
+                <w:sz w:val="16"/>
+              </w:rPr>
+              <w:t>ориг</w:t>
+            </w:r>
+            <w:proofErr w:type="spellEnd"/>
+            <w:r>
+              <w:rPr>
+                <w:rFonts w:ascii="Microsoft Sans Serif" w:hAnsi="Microsoft Sans Serif"/>
+                <w:w w:val="105"/>
+                <w:sz w:val="16"/>
+              </w:rPr>
+              <w:t>.</w:t>
+            </w:r>
+          </w:p>
+        </w:tc>
+        <w:tc>
+          <w:tcPr>
+            <w:tcW w:w="401" w:type="dxa"/>
+            <w:vMerge w:val="restart"/>
+          </w:tcPr>
+          <w:p>
+            <w:pPr>
+              <w:pStyle w:val="TableParagraph"/>
+            </w:pPr>
+          </w:p>
+        </w:tc>
+        <w:tc>
+          <w:tcPr>
+            <w:tcW w:w="11459" w:type="dxa"/>
+            <w:gridSpan w:val="2"/>
+            <w:vMerge/>
+            <w:tcBorders>
+              <w:top w:val="nil"/>
+            </w:tcBorders>
+          </w:tcPr>
+          <w:p>
+            <w:pPr>
+              <w:rPr>
+                <w:sz w:val="2"/>
+                <w:szCs w:val="2"/>
+              </w:rPr>
+            </w:pPr>
+          </w:p>
+        </w:tc>
+        <w:tc>
+          <w:tcPr>
+            <w:tcW w:w="978" w:type="dxa"/>
+            <w:gridSpan w:val="2"/>
+          </w:tcPr>
+          <w:p>
+            <w:pPr>
+              <w:pStyle w:val="TableParagraph"/>
+              <w:spacing w:before="34" w:line="193" w:lineRule="exact"/>
+              <w:rPr>
+                <w:rFonts w:ascii="Times" w:hAnsi="Times" w:cs="Times"/>
+                <w:sz w:val="18"/>
+              </w:rPr>
+            </w:pPr>
+            <w:r>
+              <w:rPr>
+                <w:rFonts w:ascii="Times" w:hAnsi="Times" w:cs="Times"/>
+                <w:sz w:val="18"/>
+              </w:rPr>
+              <w:t xml:space="preserve"> </w:t>
+            </w:r>
+            <w:proofErr w:type="spellStart"/>
+            <w:r>
+              <w:rPr>
+                <w:rFonts w:ascii="Times" w:hAnsi="Times" w:cs="Times"/>
+                <w:sz w:val="18"/>
+              </w:rPr>
+              <w:t>Перев</w:t>
+            </w:r>
+            <w:proofErr w:type="spellEnd"/>
+            <w:r>
+              <w:rPr>
+                <w:rFonts w:ascii="Times" w:hAnsi="Times" w:cs="Times"/>
+                <w:sz w:val="18"/>
+              </w:rPr>
+              <w:t>.</w:t>
+            </w:r>
+          </w:p>
+        </w:tc>
+        <w:tc>
+          <w:tcPr>
+            <w:tcW w:w="1319" w:type="dxa"/>
+          </w:tcPr>
+          <w:p>
+            <w:pPr>
+              <w:pStyle w:val="TableParagraph"/>
+              <w:spacing w:before="16"/>
+              <w:ind w:left="122"/>
+              <w:rPr>
+                <w:rFonts w:ascii="Times" w:hAnsi="Times" w:cs="Times"/>
+                <w:sz w:val="16"/>
+              </w:rPr>
+            </w:pPr>
+          </w:p>
+        </w:tc>
+        <w:tc>
+          <w:tcPr>
+            <w:tcW w:w="863" w:type="dxa"/>
+          </w:tcPr>
+          <w:p>
+            <w:pPr>
+              <w:pStyle w:val="TableParagraph"/>
+              <w:rPr>
+                <w:rFonts w:ascii="Times" w:hAnsi="Times" w:cs="Times"/>
+                <w:sz w:val="18"/>
+              </w:rPr>
+            </w:pPr>
+          </w:p>
+        </w:tc>
+        <w:tc>
+          <w:tcPr>
+            <w:tcW w:w="577" w:type="dxa"/>
+          </w:tcPr>
+          <w:p>
+            <w:pPr>
+              <w:pStyle w:val="TableParagraph"/>
+              <w:rPr>
+                <w:rFonts w:ascii="Times" w:hAnsi="Times" w:cs="Times"/>
+                <w:sz w:val="18"/>
+              </w:rPr>
+            </w:pPr>
+          </w:p>
+        </w:tc>
+        <w:tc>
+          <w:tcPr>
+            <w:tcW w:w="4019" w:type="dxa"/>
+            <w:vMerge/>
+            <w:tcBorders>
+              <w:top w:val="nil"/>
+            </w:tcBorders>
+          </w:tcPr>
+          <w:p>
+            <w:pPr>
+              <w:rPr>
+                <w:sz w:val="2"/>
+                <w:szCs w:val="2"/>
+              </w:rPr>
+            </w:pPr>
+          </w:p>
+        </w:tc>
+        <w:tc>
+          <w:tcPr>
+            <w:tcW w:w="285" w:type="dxa"/>
+            <w:vMerge/>
+            <w:tcBorders>
+              <w:top w:val="nil"/>
+            </w:tcBorders>
+          </w:tcPr>
+          <w:p>
+            <w:pPr>
+              <w:rPr>
+                <w:sz w:val="2"/>
+                <w:szCs w:val="2"/>
+              </w:rPr>
+            </w:pPr>
+          </w:p>
+        </w:tc>
+        <w:tc>
+          <w:tcPr>
+            <w:tcW w:w="291" w:type="dxa"/>
+            <w:vMerge/>
+            <w:tcBorders>
+              <w:top w:val="nil"/>
+            </w:tcBorders>
+          </w:tcPr>
+          <w:p>
+            <w:pPr>
+              <w:rPr>
+                <w:sz w:val="2"/>
+                <w:szCs w:val="2"/>
+              </w:rPr>
+            </w:pPr>
+          </w:p>
+        </w:tc>
+        <w:tc>
+          <w:tcPr>
+            <w:tcW w:w="285" w:type="dxa"/>
+            <w:vMerge/>
+            <w:tcBorders>
+              <w:top w:val="nil"/>
+            </w:tcBorders>
+          </w:tcPr>
+          <w:p>
+            <w:pPr>
+              <w:rPr>
+                <w:sz w:val="2"/>
+                <w:szCs w:val="2"/>
+              </w:rPr>
+            </w:pPr>
+          </w:p>
+        </w:tc>
+        <w:tc>
+          <w:tcPr>
+            <w:tcW w:w="971" w:type="dxa"/>
+            <w:gridSpan w:val="2"/>
+            <w:vMerge/>
+            <w:tcBorders>
+              <w:top w:val="nil"/>
+            </w:tcBorders>
+          </w:tcPr>
+          <w:p>
+            <w:pPr>
+              <w:rPr>
+                <w:sz w:val="2"/>
+                <w:szCs w:val="2"/>
+              </w:rPr>
+            </w:pPr>
+          </w:p>
+        </w:tc>
+        <w:tc>
+          <w:tcPr>
+            <w:tcW w:w="1039" w:type="dxa"/>
+            <w:vMerge/>
+            <w:tcBorders>
+              <w:top w:val="nil"/>
+            </w:tcBorders>
+          </w:tcPr>
+          <w:p>
+            <w:pPr>
+              <w:rPr>
+                <w:sz w:val="2"/>
+                <w:szCs w:val="2"/>
+              </w:rPr>
+            </w:pPr>
+          </w:p>
+        </w:tc>
+      </w:tr>
+      <w:tr>
+        <w:trPr>
+          <w:trHeight w:val="247"/>
+        </w:trPr>
+        <w:tc>
+          <w:tcPr>
+            <w:tcW w:w="292" w:type="dxa"/>
+            <w:vMerge/>
+            <w:tcBorders>
+              <w:top w:val="nil"/>
+            </w:tcBorders>
+            <w:textDirection w:val="btLr"/>
+          </w:tcPr>
+          <w:p>
+            <w:pPr>
+              <w:rPr>
+                <w:sz w:val="2"/>
+                <w:szCs w:val="2"/>
+              </w:rPr>
+            </w:pPr>
+          </w:p>
+        </w:tc>
+        <w:tc>
+          <w:tcPr>
+            <w:tcW w:w="401" w:type="dxa"/>
+            <w:vMerge/>
+            <w:tcBorders>
+              <w:top w:val="nil"/>
+            </w:tcBorders>
+          </w:tcPr>
+          <w:p>
+            <w:pPr>
+              <w:rPr>
+                <w:sz w:val="2"/>
+                <w:szCs w:val="2"/>
+              </w:rPr>
+            </w:pPr>
+          </w:p>
+        </w:tc>
+        <w:tc>
+          <w:tcPr>
+            <w:tcW w:w="11459" w:type="dxa"/>
+            <w:gridSpan w:val="2"/>
+            <w:vMerge/>
+            <w:tcBorders>
+              <w:top w:val="nil"/>
+            </w:tcBorders>
+          </w:tcPr>
+          <w:p>
+            <w:pPr>
+              <w:rPr>
+                <w:sz w:val="2"/>
+                <w:szCs w:val="2"/>
+              </w:rPr>
+            </w:pPr>
+          </w:p>
+        </w:tc>
+        <w:tc>
+          <w:tcPr>
+            <w:tcW w:w="978" w:type="dxa"/>
+            <w:gridSpan w:val="2"/>
+          </w:tcPr>
+          <w:p>
+            <w:pPr>
+              <w:pStyle w:val="TableParagraph"/>
+              <w:rPr>
+                <w:rFonts w:ascii="Times" w:hAnsi="Times" w:cs="Times"/>
+                <w:sz w:val="18"/>
+              </w:rPr>
+            </w:pPr>
+          </w:p>
+        </w:tc>
+        <w:tc>
+          <w:tcPr>
+            <w:tcW w:w="1319" w:type="dxa"/>
+          </w:tcPr>
+          <w:p>
+            <w:pPr>
+              <w:pStyle w:val="TableParagraph"/>
+              <w:rPr>
+                <w:rFonts w:ascii="Times" w:hAnsi="Times" w:cs="Times"/>
+                <w:sz w:val="18"/>
+              </w:rPr>
+            </w:pPr>
+          </w:p>
+        </w:tc>
+        <w:tc>
+          <w:tcPr>
+            <w:tcW w:w="863" w:type="dxa"/>
+          </w:tcPr>
+          <w:p>
+            <w:pPr>
+              <w:pStyle w:val="TableParagraph"/>
+              <w:rPr>
+                <w:rFonts w:ascii="Times" w:hAnsi="Times" w:cs="Times"/>
+                <w:sz w:val="18"/>
+              </w:rPr>
+            </w:pPr>
+          </w:p>
+        </w:tc>
+        <w:tc>
+          <w:tcPr>
+            <w:tcW w:w="577" w:type="dxa"/>
+          </w:tcPr>
+          <w:p>
+            <w:pPr>
+              <w:pStyle w:val="TableParagraph"/>
+              <w:rPr>
+                <w:rFonts w:ascii="Times" w:hAnsi="Times" w:cs="Times"/>
+                <w:sz w:val="18"/>
+              </w:rPr>
+            </w:pPr>
+          </w:p>
+        </w:tc>
+        <w:tc>
+          <w:tcPr>
+            <w:tcW w:w="4019" w:type="dxa"/>
+            <w:vMerge/>
+            <w:tcBorders>
+              <w:top w:val="nil"/>
+            </w:tcBorders>
+          </w:tcPr>
+          <w:p>
+            <w:pPr>
+              <w:rPr>
+                <w:sz w:val="2"/>
+                <w:szCs w:val="2"/>
+              </w:rPr>
+            </w:pPr>
+          </w:p>
+        </w:tc>
+        <w:tc>
+          <w:tcPr>
+            <w:tcW w:w="1146" w:type="dxa"/>
+            <w:gridSpan w:val="4"/>
+          </w:tcPr>
+          <w:p>
+            <w:pPr>
+              <w:pStyle w:val="TableParagraph"/>
+              <w:spacing w:before="36" w:line="191" w:lineRule="exact"/>
+              <w:ind w:left="181"/>
+              <w:rPr>
+                <w:rFonts w:ascii="Microsoft Sans Serif" w:hAnsi="Microsoft Sans Serif"/>
+                <w:sz w:val="18"/>
+              </w:rPr>
+            </w:pPr>
+            <w:r>
+              <w:rPr>
+                <w:rFonts w:ascii="Microsoft Sans Serif" w:hAnsi="Microsoft Sans Serif"/>
+                <w:sz w:val="18"/>
+              </w:rPr>
+              <w:t>Лист</w:t>
+            </w:r>
+            <w:r>
+              <w:rPr>
+                <w:rFonts w:ascii="Microsoft Sans Serif" w:hAnsi="Microsoft Sans Serif"/>
+                <w:spacing w:val="9"/>
+                <w:sz w:val="18"/>
+              </w:rPr>
+              <w:t xml:space="preserve"> </w:t>
+            </w:r>
+            <w:r>
+              <w:rPr>
+                <w:rFonts w:ascii="Microsoft Sans Serif" w:hAnsi="Microsoft Sans Serif"/>
+                <w:sz w:val="18"/>
+              </w:rPr>
+              <w:t>1</w:t>
+            </w:r>
+          </w:p>
+        </w:tc>
+        <w:tc>
+          <w:tcPr>
+            <w:tcW w:w="1725" w:type="dxa"/>
+            <w:gridSpan w:val="2"/>
+          </w:tcPr>
+          <w:p>
+            <w:pPr>
+              <w:pStyle w:val="TableParagraph"/>
+              <w:spacing w:before="36" w:line="191" w:lineRule="exact"/>
+              <w:ind w:left="249"/>
+              <w:rPr>
+                <w:rFonts w:ascii="Microsoft Sans Serif" w:hAnsi="Microsoft Sans Serif"/>
+                <w:sz w:val="18"/>
+              </w:rPr>
+            </w:pPr>
+            <w:r>
+              <w:rPr>
+                <w:rFonts w:ascii="Microsoft Sans Serif" w:hAnsi="Microsoft Sans Serif"/>
+                <w:sz w:val="18"/>
+              </w:rPr>
+              <w:t>Листів</w:t>
+            </w:r>
+            <w:r>
+              <w:rPr>
+                <w:rFonts w:ascii="Microsoft Sans Serif" w:hAnsi="Microsoft Sans Serif"/>
+                <w:spacing w:val="7"/>
+                <w:sz w:val="18"/>
+              </w:rPr>
+              <w:t xml:space="preserve"> </w:t>
+            </w:r>
+            <w:r>
+              <w:rPr>
+                <w:rFonts w:ascii="Microsoft Sans Serif" w:hAnsi="Microsoft Sans Serif"/>
+                <w:sz w:val="18"/>
+              </w:rPr>
+              <w:t>1</w:t>
+            </w:r>
+          </w:p>
+        </w:tc>
+      </w:tr>
+      <w:tr>
+        <w:trPr>
+          <w:trHeight w:val="247"/>
+        </w:trPr>
+        <w:tc>
+          <w:tcPr>
+            <w:tcW w:w="292" w:type="dxa"/>
+            <w:vMerge/>
+            <w:tcBorders>
+              <w:top w:val="nil"/>
+            </w:tcBorders>
+            <w:textDirection w:val="btLr"/>
+          </w:tcPr>
+          <w:p>
+            <w:pPr>
+              <w:rPr>
+                <w:sz w:val="2"/>
+                <w:szCs w:val="2"/>
+              </w:rPr>
+            </w:pPr>
+          </w:p>
+        </w:tc>
+        <w:tc>
+          <w:tcPr>
+            <w:tcW w:w="401" w:type="dxa"/>
+            <w:vMerge/>
+            <w:tcBorders>
+              <w:top w:val="nil"/>
+            </w:tcBorders>
+          </w:tcPr>
+          <w:p>
+            <w:pPr>
+              <w:rPr>
+                <w:sz w:val="2"/>
+                <w:szCs w:val="2"/>
+              </w:rPr>
+            </w:pPr>
+          </w:p>
+        </w:tc>
+        <w:tc>
+          <w:tcPr>
+            <w:tcW w:w="11459" w:type="dxa"/>
+            <w:gridSpan w:val="2"/>
+            <w:vMerge/>
+            <w:tcBorders>
+              <w:top w:val="nil"/>
+            </w:tcBorders>
+          </w:tcPr>
+          <w:p>
+            <w:pPr>
+              <w:rPr>
+                <w:sz w:val="2"/>
+                <w:szCs w:val="2"/>
+              </w:rPr>
+            </w:pPr>
+          </w:p>
+        </w:tc>
+        <w:tc>
+          <w:tcPr>
+            <w:tcW w:w="978" w:type="dxa"/>
+            <w:gridSpan w:val="2"/>
+          </w:tcPr>
+          <w:p>
+            <w:pPr>
+              <w:pStyle w:val="TableParagraph"/>
+              <w:rPr>
+                <w:rFonts w:ascii="Times" w:hAnsi="Times" w:cs="Times"/>
+                <w:sz w:val="18"/>
+              </w:rPr>
+            </w:pPr>
+          </w:p>
+        </w:tc>
+        <w:tc>
+          <w:tcPr>
+            <w:tcW w:w="1319" w:type="dxa"/>
+          </w:tcPr>
+          <w:p>
+            <w:pPr>
+              <w:pStyle w:val="TableParagraph"/>
+              <w:rPr>
+                <w:rFonts w:ascii="Times" w:hAnsi="Times" w:cs="Times"/>
+                <w:sz w:val="18"/>
+              </w:rPr>
+            </w:pPr>
+          </w:p>
+        </w:tc>
+        <w:tc>
+          <w:tcPr>
+            <w:tcW w:w="863" w:type="dxa"/>
+          </w:tcPr>
+          <w:p>
+            <w:pPr>
+              <w:pStyle w:val="TableParagraph"/>
+              <w:rPr>
+                <w:rFonts w:ascii="Times" w:hAnsi="Times" w:cs="Times"/>
+                <w:sz w:val="18"/>
+              </w:rPr>
+            </w:pPr>
+          </w:p>
+        </w:tc>
+        <w:tc>
+          <w:tcPr>
+            <w:tcW w:w="577" w:type="dxa"/>
+          </w:tcPr>
+          <w:p>
+            <w:pPr>
+              <w:pStyle w:val="TableParagraph"/>
+              <w:rPr>
+                <w:rFonts w:ascii="Times" w:hAnsi="Times" w:cs="Times"/>
+                <w:sz w:val="18"/>
+              </w:rPr>
+            </w:pPr>
+          </w:p>
+        </w:tc>
+        <w:tc>
+          <w:tcPr>
+            <w:tcW w:w="4019" w:type="dxa"/>
+            <w:vMerge w:val="restart"/>
+          </w:tcPr>
+          <w:p>
+            <w:pPr>
+              <w:pStyle w:val="TableParagraph"/>
+              <w:spacing w:before="116" w:line="252" w:lineRule="auto"/>
+              <w:ind w:left="518" w:right="342"/>
+              <w:jc w:val="center"/>
+              <w:rPr>
+                <w:sz w:val="28"/>
+              </w:rPr>
+            </w:pPr>
+          </w:p>
+        </w:tc>
+        <w:tc>
+          <w:tcPr>
+            <w:tcW w:w="2871" w:type="dxa"/>
+            <w:gridSpan w:val="6"/>
+            <w:vMerge w:val="restart"/>
+          </w:tcPr>
+          <w:p>
+            <w:pPr>
+              <w:pStyle w:val="TableParagraph"/>
+              <w:spacing w:before="102"/>
+              <w:ind w:left="155"/>
+              <w:jc w:val="center"/>
+              <w:rPr>
+                <w:sz w:val="24"/>
+              </w:rPr>
+            </w:pPr>
+            <w:r>
+              <w:rPr>
+                <w:sz w:val="24"/>
+              </w:rPr>
+              <w:t>КПІ</w:t>
+            </w:r>
+            <w:r>
+              <w:rPr>
+                <w:spacing w:val="5"/>
+                <w:sz w:val="24"/>
+              </w:rPr>
+              <w:t xml:space="preserve"> </w:t>
+            </w:r>
+            <w:r>
+              <w:rPr>
+                <w:sz w:val="24"/>
+              </w:rPr>
+              <w:t>ім.</w:t>
+            </w:r>
+            <w:r>
+              <w:rPr>
+                <w:spacing w:val="-3"/>
+                <w:sz w:val="24"/>
+              </w:rPr>
+              <w:t xml:space="preserve"> </w:t>
+            </w:r>
+            <w:r>
+              <w:rPr>
+                <w:sz w:val="24"/>
+              </w:rPr>
+              <w:t>Ігоря</w:t>
+            </w:r>
+            <w:r>
+              <w:rPr>
+                <w:spacing w:val="-8"/>
+                <w:sz w:val="24"/>
+              </w:rPr>
+              <w:t xml:space="preserve"> </w:t>
+            </w:r>
+            <w:r>
+              <w:rPr>
+                <w:sz w:val="24"/>
+              </w:rPr>
+              <w:t>Сікорського</w:t>
+            </w:r>
+          </w:p>
+          <w:p>
+            <w:pPr>
+              <w:pStyle w:val="TableParagraph"/>
+              <w:spacing w:before="12"/>
+              <w:ind w:left="215"/>
+              <w:jc w:val="center"/>
+              <w:rPr>
+                <w:sz w:val="24"/>
+              </w:rPr>
+            </w:pPr>
+            <w:r>
+              <w:rPr>
+                <w:sz w:val="24"/>
+              </w:rPr>
+              <w:t>ФІОТ,</w:t>
+            </w:r>
+            <w:r>
+              <w:rPr>
+                <w:spacing w:val="56"/>
+                <w:sz w:val="24"/>
+              </w:rPr>
+              <w:t xml:space="preserve"> </w:t>
+            </w:r>
+            <w:r>
+              <w:rPr>
+                <w:sz w:val="24"/>
+              </w:rPr>
+              <w:t>ІК-</w:t>
+            </w:r>
+            <w:r>
+              <w:rPr>
+                <w:sz w:val="24"/>
+              </w:rPr>
+              <w:t>91</w:t>
+            </w:r>
+          </w:p>
+        </w:tc>
+      </w:tr>
+      <w:tr>
+        <w:trPr>
+          <w:trHeight w:val="253"/>
+        </w:trPr>
+        <w:tc>
+          <w:tcPr>
+            <w:tcW w:w="292" w:type="dxa"/>
+            <w:vMerge/>
+            <w:tcBorders>
+              <w:top w:val="nil"/>
+            </w:tcBorders>
+            <w:textDirection w:val="btLr"/>
+          </w:tcPr>
+          <w:p>
+            <w:pPr>
+              <w:rPr>
+                <w:sz w:val="2"/>
+                <w:szCs w:val="2"/>
+              </w:rPr>
+            </w:pPr>
+          </w:p>
+        </w:tc>
+        <w:tc>
+          <w:tcPr>
+            <w:tcW w:w="401" w:type="dxa"/>
+            <w:vMerge/>
+            <w:tcBorders>
+              <w:top w:val="nil"/>
+            </w:tcBorders>
+          </w:tcPr>
+          <w:p>
+            <w:pPr>
+              <w:rPr>
+                <w:sz w:val="2"/>
+                <w:szCs w:val="2"/>
+              </w:rPr>
+            </w:pPr>
+          </w:p>
+        </w:tc>
+        <w:tc>
+          <w:tcPr>
+            <w:tcW w:w="11459" w:type="dxa"/>
+            <w:gridSpan w:val="2"/>
+            <w:vMerge/>
+            <w:tcBorders>
+              <w:top w:val="nil"/>
+            </w:tcBorders>
+          </w:tcPr>
+          <w:p>
+            <w:pPr>
+              <w:rPr>
+                <w:sz w:val="2"/>
+                <w:szCs w:val="2"/>
+              </w:rPr>
+            </w:pPr>
+          </w:p>
+        </w:tc>
+        <w:tc>
+          <w:tcPr>
+            <w:tcW w:w="978" w:type="dxa"/>
+            <w:gridSpan w:val="2"/>
+          </w:tcPr>
+          <w:p>
+            <w:pPr>
+              <w:pStyle w:val="TableParagraph"/>
+              <w:spacing w:before="56" w:line="178" w:lineRule="exact"/>
+              <w:rPr>
+                <w:rFonts w:ascii="Times" w:hAnsi="Times" w:cs="Times"/>
+                <w:sz w:val="18"/>
+              </w:rPr>
+            </w:pPr>
+            <w:r>
+              <w:rPr>
+                <w:rFonts w:ascii="Times" w:hAnsi="Times" w:cs="Times"/>
+                <w:sz w:val="18"/>
+              </w:rPr>
+              <w:t xml:space="preserve"> </w:t>
+            </w:r>
+            <w:r>
+              <w:rPr>
+                <w:rFonts w:ascii="Times" w:hAnsi="Times" w:cs="Times"/>
+                <w:sz w:val="18"/>
+              </w:rPr>
+              <w:t>Н.</w:t>
+            </w:r>
+            <w:r>
+              <w:rPr>
+                <w:rFonts w:ascii="Times" w:hAnsi="Times" w:cs="Times"/>
+                <w:spacing w:val="7"/>
+                <w:sz w:val="18"/>
+              </w:rPr>
+              <w:t xml:space="preserve"> </w:t>
+            </w:r>
+            <w:r>
+              <w:rPr>
+                <w:rFonts w:ascii="Times" w:hAnsi="Times" w:cs="Times"/>
+                <w:sz w:val="18"/>
+              </w:rPr>
+              <w:t>контр</w:t>
+            </w:r>
+          </w:p>
+        </w:tc>
+        <w:tc>
+          <w:tcPr>
+            <w:tcW w:w="1319" w:type="dxa"/>
+          </w:tcPr>
+          <w:p>
+            <w:pPr>
+              <w:pStyle w:val="TableParagraph"/>
+              <w:spacing w:before="47"/>
+              <w:ind w:left="93"/>
+              <w:rPr>
+                <w:rFonts w:ascii="Times" w:hAnsi="Times" w:cs="Times"/>
+                <w:sz w:val="16"/>
+                <w:lang w:val="en-US"/>
+              </w:rPr>
+            </w:pPr>
+            <w:r>
+              <w:rPr>
+                <w:rFonts w:ascii="Times" w:hAnsi="Times" w:cs="Times"/>
+                <w:iCs/>
+                <w:sz w:val="16"/>
+                <w:lang w:val="ru-RU"/>
+              </w:rPr>
+              <w:t>Ш</w:t>
+            </w:r>
+            <w:proofErr w:type="spellStart"/>
+            <w:r>
+              <w:rPr>
+                <w:rFonts w:ascii="Times" w:hAnsi="Times" w:cs="Times"/>
+                <w:iCs/>
+                <w:sz w:val="16"/>
+              </w:rPr>
+              <w:t>инкевич</w:t>
+            </w:r>
+            <w:proofErr w:type="spellEnd"/>
+            <w:r>
+              <w:rPr>
+                <w:rFonts w:ascii="Times" w:hAnsi="Times" w:cs="Times"/>
+                <w:iCs/>
+                <w:sz w:val="16"/>
+              </w:rPr>
+              <w:t xml:space="preserve"> М. К.</w:t>
+            </w:r>
+          </w:p>
+        </w:tc>
+        <w:tc>
+          <w:tcPr>
+            <w:tcW w:w="863" w:type="dxa"/>
+          </w:tcPr>
+          <w:p>
+            <w:pPr>
+              <w:pStyle w:val="TableParagraph"/>
+              <w:rPr>
+                <w:rFonts w:ascii="Times" w:hAnsi="Times" w:cs="Times"/>
+                <w:sz w:val="18"/>
+              </w:rPr>
+            </w:pPr>
+          </w:p>
+        </w:tc>
+        <w:tc>
+          <w:tcPr>
+            <w:tcW w:w="577" w:type="dxa"/>
+          </w:tcPr>
+          <w:p>
+            <w:pPr>
+              <w:pStyle w:val="TableParagraph"/>
+              <w:rPr>
+                <w:rFonts w:ascii="Times" w:hAnsi="Times" w:cs="Times"/>
+                <w:sz w:val="18"/>
+              </w:rPr>
+            </w:pPr>
+          </w:p>
+        </w:tc>
+        <w:tc>
+          <w:tcPr>
+            <w:tcW w:w="4019" w:type="dxa"/>
+            <w:vMerge/>
+            <w:tcBorders>
+              <w:top w:val="nil"/>
+            </w:tcBorders>
+          </w:tcPr>
+          <w:p>
+            <w:pPr>
+              <w:rPr>
+                <w:sz w:val="2"/>
+                <w:szCs w:val="2"/>
+              </w:rPr>
+            </w:pPr>
+          </w:p>
+        </w:tc>
+        <w:tc>
+          <w:tcPr>
+            <w:tcW w:w="2871" w:type="dxa"/>
+            <w:gridSpan w:val="6"/>
+            <w:vMerge/>
+            <w:tcBorders>
+              <w:top w:val="nil"/>
+            </w:tcBorders>
+          </w:tcPr>
+          <w:p>
+            <w:pPr>
+              <w:rPr>
+                <w:sz w:val="2"/>
+                <w:szCs w:val="2"/>
+              </w:rPr>
+            </w:pPr>
+          </w:p>
+        </w:tc>
+      </w:tr>
+      <w:tr>
+        <w:trPr>
+          <w:trHeight w:val="258"/>
+        </w:trPr>
+        <w:tc>
+          <w:tcPr>
+            <w:tcW w:w="292" w:type="dxa"/>
+            <w:vMerge/>
+            <w:tcBorders>
+              <w:top w:val="nil"/>
+            </w:tcBorders>
+            <w:textDirection w:val="btLr"/>
+          </w:tcPr>
+          <w:p>
+            <w:pPr>
+              <w:rPr>
+                <w:sz w:val="2"/>
+                <w:szCs w:val="2"/>
+              </w:rPr>
+            </w:pPr>
+          </w:p>
+        </w:tc>
+        <w:tc>
+          <w:tcPr>
+            <w:tcW w:w="401" w:type="dxa"/>
+            <w:vMerge/>
+            <w:tcBorders>
+              <w:top w:val="nil"/>
+            </w:tcBorders>
+          </w:tcPr>
+          <w:p>
+            <w:pPr>
+              <w:rPr>
+                <w:sz w:val="2"/>
+                <w:szCs w:val="2"/>
+              </w:rPr>
+            </w:pPr>
+          </w:p>
+        </w:tc>
+        <w:tc>
+          <w:tcPr>
+            <w:tcW w:w="11459" w:type="dxa"/>
+            <w:gridSpan w:val="2"/>
+            <w:vMerge/>
+            <w:tcBorders>
+              <w:top w:val="nil"/>
+            </w:tcBorders>
+          </w:tcPr>
+          <w:p>
+            <w:pPr>
+              <w:rPr>
+                <w:sz w:val="2"/>
+                <w:szCs w:val="2"/>
+              </w:rPr>
+            </w:pPr>
+          </w:p>
+        </w:tc>
+        <w:tc>
+          <w:tcPr>
+            <w:tcW w:w="978" w:type="dxa"/>
+            <w:gridSpan w:val="2"/>
+          </w:tcPr>
+          <w:p>
+            <w:pPr>
+              <w:pStyle w:val="TableParagraph"/>
+              <w:spacing w:before="35" w:line="203" w:lineRule="exact"/>
+              <w:rPr>
+                <w:rFonts w:ascii="Times" w:hAnsi="Times" w:cs="Times"/>
+                <w:sz w:val="18"/>
+              </w:rPr>
+            </w:pPr>
+            <w:r>
+              <w:rPr>
+                <w:rFonts w:ascii="Times" w:hAnsi="Times" w:cs="Times"/>
+                <w:sz w:val="18"/>
+              </w:rPr>
+              <w:t xml:space="preserve"> </w:t>
+            </w:r>
+            <w:proofErr w:type="spellStart"/>
+            <w:r>
+              <w:rPr>
+                <w:rFonts w:ascii="Times" w:hAnsi="Times" w:cs="Times"/>
+                <w:sz w:val="18"/>
+              </w:rPr>
+              <w:t>Затв</w:t>
+            </w:r>
+            <w:proofErr w:type="spellEnd"/>
+            <w:r>
+              <w:rPr>
+                <w:rFonts w:ascii="Times" w:hAnsi="Times" w:cs="Times"/>
+                <w:sz w:val="18"/>
+              </w:rPr>
+              <w:t>.</w:t>
+            </w:r>
+          </w:p>
+        </w:tc>
+        <w:tc>
+          <w:tcPr>
+            <w:tcW w:w="1319" w:type="dxa"/>
+          </w:tcPr>
+          <w:p>
+            <w:pPr>
+              <w:pStyle w:val="TableParagraph"/>
+              <w:spacing w:before="45"/>
+              <w:ind w:left="93"/>
+              <w:rPr>
+                <w:rFonts w:ascii="Times" w:hAnsi="Times" w:cs="Times"/>
+                <w:sz w:val="16"/>
+                <w:lang w:val="en-US"/>
+              </w:rPr>
+            </w:pPr>
+            <w:proofErr w:type="spellStart"/>
+            <w:r>
+              <w:rPr>
+                <w:rFonts w:ascii="Times" w:hAnsi="Times" w:cs="Times"/>
+                <w:iCs/>
+                <w:sz w:val="16"/>
+              </w:rPr>
+              <w:t>Ролік</w:t>
+            </w:r>
+            <w:proofErr w:type="spellEnd"/>
+            <w:r>
+              <w:rPr>
+                <w:rFonts w:ascii="Times" w:hAnsi="Times" w:cs="Times"/>
+                <w:iCs/>
+                <w:sz w:val="16"/>
+              </w:rPr>
+              <w:t xml:space="preserve"> О. І.</w:t>
+            </w:r>
+          </w:p>
+        </w:tc>
+        <w:tc>
+          <w:tcPr>
+            <w:tcW w:w="863" w:type="dxa"/>
+          </w:tcPr>
+          <w:p>
+            <w:pPr>
+              <w:pStyle w:val="TableParagraph"/>
+              <w:rPr>
+                <w:rFonts w:ascii="Times" w:hAnsi="Times" w:cs="Times"/>
+                <w:sz w:val="18"/>
+              </w:rPr>
+            </w:pPr>
+          </w:p>
+        </w:tc>
+        <w:tc>
+          <w:tcPr>
+            <w:tcW w:w="577" w:type="dxa"/>
+          </w:tcPr>
+          <w:p>
+            <w:pPr>
+              <w:pStyle w:val="TableParagraph"/>
+              <w:rPr>
+                <w:rFonts w:ascii="Times" w:hAnsi="Times" w:cs="Times"/>
+                <w:sz w:val="18"/>
+              </w:rPr>
+            </w:pPr>
+          </w:p>
+        </w:tc>
+        <w:tc>
+          <w:tcPr>
+            <w:tcW w:w="4019" w:type="dxa"/>
+            <w:vMerge/>
+            <w:tcBorders>
+              <w:top w:val="nil"/>
+            </w:tcBorders>
+          </w:tcPr>
+          <w:p>
+            <w:pPr>
+              <w:rPr>
+                <w:sz w:val="2"/>
+                <w:szCs w:val="2"/>
+              </w:rPr>
+            </w:pPr>
+          </w:p>
+        </w:tc>
+        <w:tc>
+          <w:tcPr>
+            <w:tcW w:w="2871" w:type="dxa"/>
+            <w:gridSpan w:val="6"/>
+            <w:vMerge/>
+            <w:tcBorders>
+              <w:top w:val="nil"/>
+            </w:tcBorders>
+          </w:tcPr>
+          <w:p>
+            <w:pPr>
+              <w:rPr>
+                <w:sz w:val="2"/>
+                <w:szCs w:val="2"/>
+              </w:rPr>
+            </w:pPr>
+          </w:p>
+        </w:tc>
+      </w:tr>
+      <w:tr>
+        <w:trPr>
+          <w:trHeight w:val="776"/>
+        </w:trPr>
+        <w:tc>
+          <w:tcPr>
+            <w:tcW w:w="693" w:type="dxa"/>
+            <w:gridSpan w:val="2"/>
+            <w:vMerge w:val="restart"/>
+            <w:tcBorders>
+              <w:top w:val="nil"/>
+              <w:left w:val="nil"/>
+            </w:tcBorders>
+          </w:tcPr>
+          <w:p>
+            <w:pPr>
+              <w:pStyle w:val="TableParagraph"/>
+            </w:pPr>
+          </w:p>
+        </w:tc>
+        <w:tc>
+          <w:tcPr>
+            <w:tcW w:w="4930" w:type="dxa"/>
+          </w:tcPr>
+          <w:p>
+            <w:pPr>
+              <w:pStyle w:val="TableParagraph"/>
+              <w:rPr>
+                <w:lang w:val="en-US"/>
+              </w:rPr>
+            </w:pPr>
+            <w:r>
+              <w:rPr>
+                <w:noProof/>
+                <w:lang w:val="ru-RU" w:eastAsia="ru-RU"/>
+              </w:rPr>
+              <mc:AlternateContent>
+                <mc:Choice Requires="wps">
+                  <w:drawing>
+                    <wp:anchor distT="0" distB="0" distL="114300" distR="114300" simplePos="0" relativeHeight="251671552" behindDoc="1" locked="0" layoutInCell="1" allowOverlap="1" wp14:anchorId="085DCFD5" wp14:editId="11FAD29B">
+                      <wp:simplePos x="0" y="0"/>
+                      <wp:positionH relativeFrom="page">
+                        <wp:posOffset>148680</wp:posOffset>
+                      </wp:positionH>
+                      <wp:positionV relativeFrom="page">
+                        <wp:posOffset>71483</wp:posOffset>
+                      </wp:positionV>
+                      <wp:extent cx="2850896" cy="309243"/>
+                      <wp:effectExtent l="0" t="0" r="0" b="0"/>
+                      <wp:wrapNone/>
+                      <wp:docPr id="1823747088" name="WordArt 2"/>
+                      <wp:cNvGraphicFramePr>
+                        <a:graphicFrameLocks xmlns:a="http://schemas.openxmlformats.org/drawingml/2006/main"/>
+                      </wp:cNvGraphicFramePr>
+                      <a:graphic xmlns:a="http://schemas.openxmlformats.org/drawingml/2006/main">
+                        <a:graphicData uri="http://schemas.microsoft.com/office/word/2010/wordprocessingShape">
+                          <wps:wsp>
+                            <wps:cNvSpPr txBox="1">
+                              <a:spLocks noChangeArrowheads="1" noChangeShapeType="1" noTextEdit="1"/>
+                            </wps:cNvSpPr>
+                            <wps:spPr bwMode="auto">
+                              <a:xfrm rot="10800000" flipH="1">
+                                <a:off x="0" y="0"/>
+                                <a:ext cx="2850896" cy="309243"/>
+                              </a:xfrm>
+                              <a:prstGeom prst="rect">
+                                <a:avLst/>
+                              </a:prstGeom>
+                              <a:extLst>
+                                <a:ext uri="{91240B29-F687-4F45-9708-019B960494DF}">
+                                  <a14:hiddenLine xmlns:a14="http://schemas.microsoft.com/office/drawing/2010/main" w="9525">
+                                    <a:solidFill>
+                                      <a:srgbClr val="000000"/>
+                                    </a:solidFill>
+                                    <a:round/>
+                                    <a:headEnd/>
+                                    <a:tailEnd/>
+                                  </a14:hiddenLine>
+                                </a:ext>
+                              </a:extLst>
+                            </wps:spPr>
+                            <wps:txbx>
+                              <w:txbxContent>
+                                <w:p>
+                                  <w:pPr>
+                                    <w:pStyle w:val="NormalWeb"/>
+                                    <w:spacing w:before="0" w:beforeAutospacing="0" w:after="0" w:afterAutospacing="0"/>
+                                    <w:jc w:val="center"/>
+                                    <w:rPr>
+                                      <w:sz w:val="46"/>
+                                      <w:szCs w:val="46"/>
+                                    </w:rPr>
+                                  </w:pPr>
+                                  <w:r>
+                                    <w:rPr>
+                                      <w:sz w:val="46"/>
+                                      <w:szCs w:val="46"/>
+                                    </w:rPr>
+                                    <w:t>ІК8</w:t>
+                                  </w:r>
+                                  <w:r>
+                                    <w:rPr>
+                                      <w:sz w:val="46"/>
+                                      <w:szCs w:val="46"/>
+                                    </w:rPr>
+                                    <w:t>3</w:t>
+                                  </w:r>
+                                  <w:r>
+                                    <w:rPr>
+                                      <w:sz w:val="46"/>
+                                      <w:szCs w:val="46"/>
+                                    </w:rPr>
+                                    <w:t>.</w:t>
+                                  </w:r>
+                                  <w:r>
+                                    <w:rPr>
+                                      <w:sz w:val="46"/>
+                                      <w:szCs w:val="46"/>
+                                    </w:rPr>
+                                    <w:t>04</w:t>
+                                  </w:r>
+                                  <w:r>
+                                    <w:rPr>
+                                      <w:sz w:val="46"/>
+                                      <w:szCs w:val="46"/>
+                                    </w:rPr>
+                                    <w:t>0БАК.003</w:t>
+                                  </w:r>
+                                  <w:r>
+                                    <w:rPr>
+                                      <w:spacing w:val="-14"/>
+                                      <w:sz w:val="46"/>
+                                      <w:szCs w:val="46"/>
+                                    </w:rPr>
+                                    <w:t xml:space="preserve">  Д</w:t>
+                                  </w:r>
+                                  <w:r>
+                                    <w:rPr>
+                                      <w:spacing w:val="-14"/>
+                                      <w:sz w:val="46"/>
+                                      <w:szCs w:val="46"/>
+                                    </w:rPr>
+                                    <w:t>3</w:t>
+                                  </w:r>
+                                </w:p>
+                                <w:p>
+                                  <w:pPr>
+                                    <w:pStyle w:val="NormalWeb"/>
+                                    <w:spacing w:before="0" w:beforeAutospacing="0" w:after="0" w:afterAutospacing="0"/>
+                                    <w:jc w:val="center"/>
+                                    <w:rPr>
+                                      <w:sz w:val="46"/>
+                                      <w:szCs w:val="46"/>
+                                    </w:rPr>
+                                  </w:pPr>
+                                </w:p>
+                                <w:p>
+                                  <w:pPr>
+                                    <w:pStyle w:val="NormalWeb"/>
+                                    <w:spacing w:before="0" w:beforeAutospacing="0" w:after="0" w:afterAutospacing="0"/>
+                                    <w:jc w:val="center"/>
+                                    <w:rPr>
+                                      <w:sz w:val="46"/>
+                                      <w:szCs w:val="46"/>
+                                    </w:rPr>
+                                  </w:pPr>
+                                </w:p>
+                              </w:txbxContent>
+                            </wps:txbx>
+                            <wps:bodyPr wrap="square" numCol="1" fromWordArt="1">
+                              <a:prstTxWarp prst="textPlain">
+                                <a:avLst>
+                                  <a:gd name="adj" fmla="val 50000"/>
+                                </a:avLst>
+                              </a:prstTxWarp>
+                            </wps:bodyPr>
+                          </wps:wsp>
+                        </a:graphicData>
+                      </a:graphic>
+                      <wp14:sizeRelH relativeFrom="page">
+                        <wp14:pctWidth>0</wp14:pctWidth>
+                      </wp14:sizeRelH>
+                      <wp14:sizeRelV relativeFrom="page">
+                        <wp14:pctHeight>0</wp14:pctHeight>
+                      </wp14:sizeRelV>
+                    </wp:anchor>
+                  </w:drawing>
+                </mc:Choice>
+                <mc:Fallback>
+                  <w:pict>
+                    <v:shape w14:anchorId="085DCFD5" id="_x0000_s1030" type="#_x0000_t202" style="position:absolute;margin-left:11.7pt;margin-top:5.65pt;width:224.5pt;height:24.35pt;rotation:180;flip:x;z-index:-251644928;visibility:visible;mso-wrap-style:square;mso-width-percent:0;mso-height-percent:0;mso-wrap-distance-left:9pt;mso-wrap-distance-top:0;mso-wrap-distance-right:9pt;mso-wrap-distance-bottom:0;mso-position-horizontal:absolute;mso-position-horizontal-relative:page;mso-position-vertical:absolute;mso-position-vertical-relative:page;mso-width-percent:0;mso-height-percent:0;mso-width-relative:page;mso-height-relative:page;v-text-anchor:top" o:gfxdata="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" filled="f" stroked="f">
+                      <v:stroke joinstyle="round"/>
+                      <o:lock v:ext="edit" shapetype="t"/>
+                      <v:textbox>
+                        <w:txbxContent>
+                          <w:p>
+                            <w:pPr>
+                              <w:pStyle w:val="NormalWeb"/>
+                              <w:spacing w:before="0" w:beforeAutospacing="0" w:after="0" w:afterAutospacing="0"/>
+                              <w:jc w:val="center"/>
+                              <w:rPr>
+                                <w:sz w:val="46"/>
+                                <w:szCs w:val="46"/>
+                              </w:rPr>
+                            </w:pPr>
+                            <w:r>
+                              <w:rPr>
+                                <w:sz w:val="46"/>
+                                <w:szCs w:val="46"/>
+                              </w:rPr>
+                              <w:t>ІК8</w:t>
+                            </w:r>
+                            <w:r>
+                              <w:rPr>
+                                <w:sz w:val="46"/>
+                                <w:szCs w:val="46"/>
+                              </w:rPr>
+                              <w:t>3</w:t>
+                            </w:r>
+                            <w:r>
+                              <w:rPr>
+                                <w:sz w:val="46"/>
+                                <w:szCs w:val="46"/>
+                              </w:rPr>
+                              <w:t>.</w:t>
+                            </w:r>
+                            <w:r>
+                              <w:rPr>
+                                <w:sz w:val="46"/>
+                                <w:szCs w:val="46"/>
+                              </w:rPr>
+                              <w:t>04</w:t>
+                            </w:r>
+                            <w:r>
+                              <w:rPr>
+                                <w:sz w:val="46"/>
+                                <w:szCs w:val="46"/>
+                              </w:rPr>
+                              <w:t>0БАК.003</w:t>
+                            </w:r>
+                            <w:r>
+                              <w:rPr>
+                                <w:spacing w:val="-14"/>
+                                <w:sz w:val="46"/>
+                                <w:szCs w:val="46"/>
+                              </w:rPr>
+                              <w:t xml:space="preserve">  Д</w:t>
+                            </w:r>
+                            <w:r>
+                              <w:rPr>
+                                <w:spacing w:val="-14"/>
+                                <w:sz w:val="46"/>
+                                <w:szCs w:val="46"/>
+                              </w:rPr>
+                              <w:t>3</w:t>
+                            </w:r>
+                          </w:p>
+                          <w:p>
+                            <w:pPr>
+                              <w:pStyle w:val="NormalWeb"/>
+                              <w:spacing w:before="0" w:beforeAutospacing="0" w:after="0" w:afterAutospacing="0"/>
+                              <w:jc w:val="center"/>
+                              <w:rPr>
+                                <w:sz w:val="46"/>
+                                <w:szCs w:val="46"/>
+                              </w:rPr>
+                            </w:pPr>
+                          </w:p>
+                          <w:p>
+                            <w:pPr>
+                              <w:pStyle w:val="NormalWeb"/>
+                              <w:spacing w:before="0" w:beforeAutospacing="0" w:after="0" w:afterAutospacing="0"/>
+                              <w:jc w:val="center"/>
+                              <w:rPr>
+                                <w:sz w:val="46"/>
+                                <w:szCs w:val="46"/>
+                              </w:rPr>
+                            </w:pPr>
+                          </w:p>
+                        </w:txbxContent>
+                      </v:textbox>
+                      <w10:wrap anchorx="page" anchory="page"/>
+                    </v:shape>
+                  </w:pict>
+                </mc:Fallback>
+              </mc:AlternateContent>
+            </w:r>
+          </w:p>
+        </w:tc>
+        <w:tc>
+          <w:tcPr>
+            <w:tcW w:w="17156" w:type="dxa"/>
+            <w:gridSpan w:val="13"/>
+            <w:tcBorders>
+              <w:bottom w:val="nil"/>
+            </w:tcBorders>
+          </w:tcPr>
+          <w:p>
+            <w:pPr>
+              <w:pStyle w:val="TableParagraph"/>
+            </w:pPr>
+          </w:p>
+        </w:tc>
+      </w:tr>
+      <w:tr>
+        <w:trPr>
+          <w:trHeight w:val="6902"/>
+        </w:trPr>
+        <w:tc>
+          <w:tcPr>
+            <w:tcW w:w="693" w:type="dxa"/>
+            <w:gridSpan w:val="2"/>
+            <w:vMerge/>
+            <w:tcBorders>
+              <w:top w:val="nil"/>
+              <w:left w:val="nil"/>
+            </w:tcBorders>
+          </w:tcPr>
+          <w:p>
+            <w:pPr>
+              <w:rPr>
+                <w:sz w:val="2"/>
+                <w:szCs w:val="2"/>
+              </w:rPr>
+            </w:pPr>
+          </w:p>
+        </w:tc>
+        <w:tc>
+          <w:tcPr>
+            <w:tcW w:w="22086" w:type="dxa"/>
+            <w:gridSpan w:val="14"/>
+            <w:vMerge w:val="restart"/>
+            <w:tcBorders>
+              <w:top w:val="nil"/>
+              <w:bottom w:val="nil"/>
+            </w:tcBorders>
+          </w:tcPr>
+          <w:p>
+            <w:pPr>
+              <w:pStyle w:val="TableParagraph"/>
+              <w:jc w:val="center"/>
+              <w:rPr>
+                <w:noProof/>
+                <w:lang w:val="ru-RU" w:eastAsia="ru-RU"/>
+              </w:rPr>
+            </w:pPr>
+          </w:p>
+          <w:p>
+            <w:pPr>
+              <w:pStyle w:val="TableParagraph"/>
+              <w:rPr>
+                <w:noProof/>
+                <w:lang w:val="ru-RU" w:eastAsia="ru-RU"/>
+              </w:rPr>
+            </w:pPr>
+          </w:p>
+          <w:p>
+            <w:pPr>
+              <w:pStyle w:val="TableParagraph"/>
+              <w:jc w:val="center"/>
             </w:pPr>
           </w:p>
         </w:tc>

</xml_diff>